<commit_message>
Dorađivanje dokumentacije, sitni ispravci sintakse
</commit_message>
<xml_diff>
--- a/Dokumentacija/Koohaj_Abdulahovic_Salamon_Dokumentacija.docx
+++ b/Dokumentacija/Koohaj_Abdulahovic_Salamon_Dokumentacija.docx
@@ -112,44 +112,24 @@
           <w:sz w:val="28"/>
           <w:szCs w:val="28"/>
         </w:rPr>
-        <w:t xml:space="preserve">Alen </w:t>
-      </w:r>
-      <w:proofErr w:type="spellStart"/>
+        <w:t>Alen Abdulahović</w:t>
+      </w:r>
       <w:r>
         <w:rPr>
           <w:rFonts w:cs="Times New Roman"/>
           <w:sz w:val="28"/>
           <w:szCs w:val="28"/>
         </w:rPr>
-        <w:t>Abdulahović</w:t>
-      </w:r>
-      <w:proofErr w:type="spellEnd"/>
+        <w:t xml:space="preserve"> i</w:t>
+      </w:r>
       <w:r>
         <w:rPr>
           <w:rFonts w:cs="Times New Roman"/>
           <w:sz w:val="28"/>
           <w:szCs w:val="28"/>
         </w:rPr>
-        <w:t xml:space="preserve"> i</w:t>
-      </w:r>
-      <w:r>
-        <w:rPr>
-          <w:rFonts w:cs="Times New Roman"/>
-          <w:sz w:val="28"/>
-          <w:szCs w:val="28"/>
-        </w:rPr>
-        <w:t xml:space="preserve"> Roberto </w:t>
-      </w:r>
-      <w:proofErr w:type="spellStart"/>
-      <w:r>
-        <w:rPr>
-          <w:rFonts w:cs="Times New Roman"/>
-          <w:sz w:val="28"/>
-          <w:szCs w:val="28"/>
-        </w:rPr>
-        <w:t>Salamon</w:t>
-      </w:r>
-      <w:proofErr w:type="spellEnd"/>
+        <w:t xml:space="preserve"> Roberto Salamon</w:t>
+      </w:r>
     </w:p>
     <w:p>
       <w:pPr>
@@ -169,7 +149,6 @@
           <w:szCs w:val="32"/>
         </w:rPr>
       </w:pPr>
-      <w:proofErr w:type="spellStart"/>
       <w:r>
         <w:rPr>
           <w:rFonts w:cs="Times New Roman"/>
@@ -179,7 +158,6 @@
         </w:rPr>
         <w:t>Koohaj</w:t>
       </w:r>
-      <w:proofErr w:type="spellEnd"/>
     </w:p>
     <w:p>
       <w:pPr>
@@ -505,7 +483,6 @@
           <w:szCs w:val="32"/>
         </w:rPr>
       </w:pPr>
-      <w:proofErr w:type="spellStart"/>
       <w:r>
         <w:rPr>
           <w:rFonts w:cs="Times New Roman"/>
@@ -515,7 +492,6 @@
         </w:rPr>
         <w:t>Koohaj</w:t>
       </w:r>
-      <w:proofErr w:type="spellEnd"/>
     </w:p>
     <w:p>
       <w:pPr>
@@ -681,16 +657,8 @@
         <w:rPr>
           <w:rFonts w:cs="Times New Roman"/>
         </w:rPr>
-        <w:t xml:space="preserve">Marin </w:t>
-      </w:r>
-      <w:proofErr w:type="spellStart"/>
-      <w:r>
-        <w:rPr>
-          <w:rFonts w:cs="Times New Roman"/>
-        </w:rPr>
-        <w:t>Kaluža</w:t>
-      </w:r>
-      <w:proofErr w:type="spellEnd"/>
+        <w:t>Marin Kaluža</w:t>
+      </w:r>
       <w:r>
         <w:rPr>
           <w:rFonts w:cs="Times New Roman"/>
@@ -713,16 +681,8 @@
         <w:rPr>
           <w:rFonts w:cs="Times New Roman"/>
         </w:rPr>
-        <w:t>Alen Abdulahovi</w:t>
-      </w:r>
-      <w:proofErr w:type="spellStart"/>
-      <w:r>
-        <w:rPr>
-          <w:rFonts w:cs="Times New Roman"/>
-        </w:rPr>
-        <w:t>ć</w:t>
-      </w:r>
-      <w:proofErr w:type="spellEnd"/>
+        <w:t>Alen Abdulahović</w:t>
+      </w:r>
       <w:r>
         <w:rPr>
           <w:rFonts w:cs="Times New Roman"/>
@@ -1069,7 +1029,7 @@
             </w:rPr>
             <w:fldChar w:fldCharType="separate"/>
           </w:r>
-          <w:hyperlink w:anchor="_Toc74519152" w:history="1">
+          <w:hyperlink w:anchor="_Toc74572536" w:history="1">
             <w:r>
               <w:rPr>
                 <w:rStyle w:val="Hiperveza"/>
@@ -1096,7 +1056,7 @@
                 <w:noProof/>
                 <w:webHidden/>
               </w:rPr>
-              <w:instrText xml:space="preserve"> PAGEREF _Toc74519152 \h </w:instrText>
+              <w:instrText xml:space="preserve"> PAGEREF _Toc74572536 \h </w:instrText>
             </w:r>
             <w:r>
               <w:rPr>
@@ -1139,7 +1099,7 @@
               <w:lang w:eastAsia="hr-HR"/>
             </w:rPr>
           </w:pPr>
-          <w:hyperlink w:anchor="_Toc74519153" w:history="1">
+          <w:hyperlink w:anchor="_Toc74572537" w:history="1">
             <w:r>
               <w:rPr>
                 <w:rStyle w:val="Hiperveza"/>
@@ -1166,7 +1126,7 @@
                 <w:noProof/>
                 <w:webHidden/>
               </w:rPr>
-              <w:instrText xml:space="preserve"> PAGEREF _Toc74519153 \h </w:instrText>
+              <w:instrText xml:space="preserve"> PAGEREF _Toc74572537 \h </w:instrText>
             </w:r>
             <w:r>
               <w:rPr>
@@ -1209,7 +1169,7 @@
               <w:lang w:eastAsia="hr-HR"/>
             </w:rPr>
           </w:pPr>
-          <w:hyperlink w:anchor="_Toc74519154" w:history="1">
+          <w:hyperlink w:anchor="_Toc74572538" w:history="1">
             <w:r>
               <w:rPr>
                 <w:rStyle w:val="Hiperveza"/>
@@ -1236,7 +1196,7 @@
                 <w:noProof/>
                 <w:webHidden/>
               </w:rPr>
-              <w:instrText xml:space="preserve"> PAGEREF _Toc74519154 \h </w:instrText>
+              <w:instrText xml:space="preserve"> PAGEREF _Toc74572538 \h </w:instrText>
             </w:r>
             <w:r>
               <w:rPr>
@@ -1279,7 +1239,7 @@
               <w:lang w:eastAsia="hr-HR"/>
             </w:rPr>
           </w:pPr>
-          <w:hyperlink w:anchor="_Toc74519155" w:history="1">
+          <w:hyperlink w:anchor="_Toc74572539" w:history="1">
             <w:r>
               <w:rPr>
                 <w:rStyle w:val="Hiperveza"/>
@@ -1306,7 +1266,7 @@
                 <w:noProof/>
                 <w:webHidden/>
               </w:rPr>
-              <w:instrText xml:space="preserve"> PAGEREF _Toc74519155 \h </w:instrText>
+              <w:instrText xml:space="preserve"> PAGEREF _Toc74572539 \h </w:instrText>
             </w:r>
             <w:r>
               <w:rPr>
@@ -1349,7 +1309,7 @@
               <w:lang w:eastAsia="hr-HR"/>
             </w:rPr>
           </w:pPr>
-          <w:hyperlink w:anchor="_Toc74519156" w:history="1">
+          <w:hyperlink w:anchor="_Toc74572540" w:history="1">
             <w:r>
               <w:rPr>
                 <w:rStyle w:val="Hiperveza"/>
@@ -1384,7 +1344,7 @@
                 <w:noProof/>
                 <w:webHidden/>
               </w:rPr>
-              <w:instrText xml:space="preserve"> PAGEREF _Toc74519156 \h </w:instrText>
+              <w:instrText xml:space="preserve"> PAGEREF _Toc74572540 \h </w:instrText>
             </w:r>
             <w:r>
               <w:rPr>
@@ -1427,7 +1387,7 @@
               <w:lang w:eastAsia="hr-HR"/>
             </w:rPr>
           </w:pPr>
-          <w:hyperlink w:anchor="_Toc74519157" w:history="1">
+          <w:hyperlink w:anchor="_Toc74572541" w:history="1">
             <w:r>
               <w:rPr>
                 <w:rStyle w:val="Hiperveza"/>
@@ -1454,7 +1414,7 @@
                 <w:noProof/>
                 <w:webHidden/>
               </w:rPr>
-              <w:instrText xml:space="preserve"> PAGEREF _Toc74519157 \h </w:instrText>
+              <w:instrText xml:space="preserve"> PAGEREF _Toc74572541 \h </w:instrText>
             </w:r>
             <w:r>
               <w:rPr>
@@ -1497,7 +1457,7 @@
               <w:lang w:eastAsia="hr-HR"/>
             </w:rPr>
           </w:pPr>
-          <w:hyperlink w:anchor="_Toc74519158" w:history="1">
+          <w:hyperlink w:anchor="_Toc74572542" w:history="1">
             <w:r>
               <w:rPr>
                 <w:rStyle w:val="Hiperveza"/>
@@ -1524,7 +1484,7 @@
                 <w:noProof/>
                 <w:webHidden/>
               </w:rPr>
-              <w:instrText xml:space="preserve"> PAGEREF _Toc74519158 \h </w:instrText>
+              <w:instrText xml:space="preserve"> PAGEREF _Toc74572542 \h </w:instrText>
             </w:r>
             <w:r>
               <w:rPr>
@@ -1567,7 +1527,7 @@
               <w:lang w:eastAsia="hr-HR"/>
             </w:rPr>
           </w:pPr>
-          <w:hyperlink w:anchor="_Toc74519159" w:history="1">
+          <w:hyperlink w:anchor="_Toc74572543" w:history="1">
             <w:r>
               <w:rPr>
                 <w:rStyle w:val="Hiperveza"/>
@@ -1594,7 +1554,7 @@
                 <w:noProof/>
                 <w:webHidden/>
               </w:rPr>
-              <w:instrText xml:space="preserve"> PAGEREF _Toc74519159 \h </w:instrText>
+              <w:instrText xml:space="preserve"> PAGEREF _Toc74572543 \h </w:instrText>
             </w:r>
             <w:r>
               <w:rPr>
@@ -1637,7 +1597,7 @@
               <w:lang w:eastAsia="hr-HR"/>
             </w:rPr>
           </w:pPr>
-          <w:hyperlink w:anchor="_Toc74519160" w:history="1">
+          <w:hyperlink w:anchor="_Toc74572544" w:history="1">
             <w:r>
               <w:rPr>
                 <w:rStyle w:val="Hiperveza"/>
@@ -1664,7 +1624,7 @@
                 <w:noProof/>
                 <w:webHidden/>
               </w:rPr>
-              <w:instrText xml:space="preserve"> PAGEREF _Toc74519160 \h </w:instrText>
+              <w:instrText xml:space="preserve"> PAGEREF _Toc74572544 \h </w:instrText>
             </w:r>
             <w:r>
               <w:rPr>
@@ -1707,7 +1667,7 @@
               <w:lang w:eastAsia="hr-HR"/>
             </w:rPr>
           </w:pPr>
-          <w:hyperlink w:anchor="_Toc74519161" w:history="1">
+          <w:hyperlink w:anchor="_Toc74572545" w:history="1">
             <w:r>
               <w:rPr>
                 <w:rStyle w:val="Hiperveza"/>
@@ -1734,7 +1694,7 @@
                 <w:noProof/>
                 <w:webHidden/>
               </w:rPr>
-              <w:instrText xml:space="preserve"> PAGEREF _Toc74519161 \h </w:instrText>
+              <w:instrText xml:space="preserve"> PAGEREF _Toc74572545 \h </w:instrText>
             </w:r>
             <w:r>
               <w:rPr>
@@ -1777,7 +1737,7 @@
               <w:lang w:eastAsia="hr-HR"/>
             </w:rPr>
           </w:pPr>
-          <w:hyperlink w:anchor="_Toc74519162" w:history="1">
+          <w:hyperlink w:anchor="_Toc74572546" w:history="1">
             <w:r>
               <w:rPr>
                 <w:rStyle w:val="Hiperveza"/>
@@ -1804,7 +1764,7 @@
                 <w:noProof/>
                 <w:webHidden/>
               </w:rPr>
-              <w:instrText xml:space="preserve"> PAGEREF _Toc74519162 \h </w:instrText>
+              <w:instrText xml:space="preserve"> PAGEREF _Toc74572546 \h </w:instrText>
             </w:r>
             <w:r>
               <w:rPr>
@@ -1847,7 +1807,7 @@
               <w:lang w:eastAsia="hr-HR"/>
             </w:rPr>
           </w:pPr>
-          <w:hyperlink w:anchor="_Toc74519163" w:history="1">
+          <w:hyperlink w:anchor="_Toc74572547" w:history="1">
             <w:r>
               <w:rPr>
                 <w:rStyle w:val="Hiperveza"/>
@@ -1874,7 +1834,7 @@
                 <w:noProof/>
                 <w:webHidden/>
               </w:rPr>
-              <w:instrText xml:space="preserve"> PAGEREF _Toc74519163 \h </w:instrText>
+              <w:instrText xml:space="preserve"> PAGEREF _Toc74572547 \h </w:instrText>
             </w:r>
             <w:r>
               <w:rPr>
@@ -1917,7 +1877,7 @@
               <w:lang w:eastAsia="hr-HR"/>
             </w:rPr>
           </w:pPr>
-          <w:hyperlink w:anchor="_Toc74519164" w:history="1">
+          <w:hyperlink w:anchor="_Toc74572548" w:history="1">
             <w:r>
               <w:rPr>
                 <w:rStyle w:val="Hiperveza"/>
@@ -1944,7 +1904,7 @@
                 <w:noProof/>
                 <w:webHidden/>
               </w:rPr>
-              <w:instrText xml:space="preserve"> PAGEREF _Toc74519164 \h </w:instrText>
+              <w:instrText xml:space="preserve"> PAGEREF _Toc74572548 \h </w:instrText>
             </w:r>
             <w:r>
               <w:rPr>
@@ -1987,7 +1947,7 @@
               <w:lang w:eastAsia="hr-HR"/>
             </w:rPr>
           </w:pPr>
-          <w:hyperlink w:anchor="_Toc74519165" w:history="1">
+          <w:hyperlink w:anchor="_Toc74572549" w:history="1">
             <w:r>
               <w:rPr>
                 <w:rStyle w:val="Hiperveza"/>
@@ -2014,7 +1974,7 @@
                 <w:noProof/>
                 <w:webHidden/>
               </w:rPr>
-              <w:instrText xml:space="preserve"> PAGEREF _Toc74519165 \h </w:instrText>
+              <w:instrText xml:space="preserve"> PAGEREF _Toc74572549 \h </w:instrText>
             </w:r>
             <w:r>
               <w:rPr>
@@ -2057,7 +2017,7 @@
               <w:lang w:eastAsia="hr-HR"/>
             </w:rPr>
           </w:pPr>
-          <w:hyperlink w:anchor="_Toc74519166" w:history="1">
+          <w:hyperlink w:anchor="_Toc74572550" w:history="1">
             <w:r>
               <w:rPr>
                 <w:rStyle w:val="Hiperveza"/>
@@ -2084,7 +2044,7 @@
                 <w:noProof/>
                 <w:webHidden/>
               </w:rPr>
-              <w:instrText xml:space="preserve"> PAGEREF _Toc74519166 \h </w:instrText>
+              <w:instrText xml:space="preserve"> PAGEREF _Toc74572550 \h </w:instrText>
             </w:r>
             <w:r>
               <w:rPr>
@@ -2127,7 +2087,7 @@
               <w:lang w:eastAsia="hr-HR"/>
             </w:rPr>
           </w:pPr>
-          <w:hyperlink w:anchor="_Toc74519167" w:history="1">
+          <w:hyperlink w:anchor="_Toc74572551" w:history="1">
             <w:r>
               <w:rPr>
                 <w:rStyle w:val="Hiperveza"/>
@@ -2154,7 +2114,7 @@
                 <w:noProof/>
                 <w:webHidden/>
               </w:rPr>
-              <w:instrText xml:space="preserve"> PAGEREF _Toc74519167 \h </w:instrText>
+              <w:instrText xml:space="preserve"> PAGEREF _Toc74572551 \h </w:instrText>
             </w:r>
             <w:r>
               <w:rPr>
@@ -2197,13 +2157,13 @@
               <w:lang w:eastAsia="hr-HR"/>
             </w:rPr>
           </w:pPr>
-          <w:hyperlink w:anchor="_Toc74519168" w:history="1">
+          <w:hyperlink w:anchor="_Toc74572552" w:history="1">
             <w:r>
               <w:rPr>
                 <w:rStyle w:val="Hiperveza"/>
                 <w:noProof/>
               </w:rPr>
-              <w:t>Literatura</w:t>
+              <w:t>10. Sudjelovanje na projektu</w:t>
             </w:r>
             <w:r>
               <w:rPr>
@@ -2224,7 +2184,7 @@
                 <w:noProof/>
                 <w:webHidden/>
               </w:rPr>
-              <w:instrText xml:space="preserve"> PAGEREF _Toc74519168 \h </w:instrText>
+              <w:instrText xml:space="preserve"> PAGEREF _Toc74572552 \h </w:instrText>
             </w:r>
             <w:r>
               <w:rPr>
@@ -2267,12 +2227,152 @@
               <w:lang w:eastAsia="hr-HR"/>
             </w:rPr>
           </w:pPr>
-          <w:hyperlink w:anchor="_Toc74519169" w:history="1">
+          <w:hyperlink w:anchor="_Toc74572553" w:history="1">
             <w:r>
               <w:rPr>
                 <w:rStyle w:val="Hiperveza"/>
                 <w:noProof/>
               </w:rPr>
+              <w:t>11. Upute za pokretanje projekta</w:t>
+            </w:r>
+            <w:r>
+              <w:rPr>
+                <w:noProof/>
+                <w:webHidden/>
+              </w:rPr>
+              <w:tab/>
+            </w:r>
+            <w:r>
+              <w:rPr>
+                <w:noProof/>
+                <w:webHidden/>
+              </w:rPr>
+              <w:fldChar w:fldCharType="begin"/>
+            </w:r>
+            <w:r>
+              <w:rPr>
+                <w:noProof/>
+                <w:webHidden/>
+              </w:rPr>
+              <w:instrText xml:space="preserve"> PAGEREF _Toc74572553 \h </w:instrText>
+            </w:r>
+            <w:r>
+              <w:rPr>
+                <w:noProof/>
+                <w:webHidden/>
+              </w:rPr>
+            </w:r>
+            <w:r>
+              <w:rPr>
+                <w:noProof/>
+                <w:webHidden/>
+              </w:rPr>
+              <w:fldChar w:fldCharType="separate"/>
+            </w:r>
+            <w:r>
+              <w:rPr>
+                <w:noProof/>
+                <w:webHidden/>
+              </w:rPr>
+              <w:t>26</w:t>
+            </w:r>
+            <w:r>
+              <w:rPr>
+                <w:noProof/>
+                <w:webHidden/>
+              </w:rPr>
+              <w:fldChar w:fldCharType="end"/>
+            </w:r>
+          </w:hyperlink>
+        </w:p>
+        <w:p>
+          <w:pPr>
+            <w:pStyle w:val="Sadraj1"/>
+            <w:tabs>
+              <w:tab w:val="right" w:leader="dot" w:pos="9062"/>
+            </w:tabs>
+            <w:rPr>
+              <w:rFonts w:asciiTheme="minorHAnsi" w:eastAsiaTheme="minorEastAsia" w:hAnsiTheme="minorHAnsi"/>
+              <w:noProof/>
+              <w:lang w:eastAsia="hr-HR"/>
+            </w:rPr>
+          </w:pPr>
+          <w:hyperlink w:anchor="_Toc74572554" w:history="1">
+            <w:r>
+              <w:rPr>
+                <w:rStyle w:val="Hiperveza"/>
+                <w:noProof/>
+              </w:rPr>
+              <w:t>Literatura</w:t>
+            </w:r>
+            <w:r>
+              <w:rPr>
+                <w:noProof/>
+                <w:webHidden/>
+              </w:rPr>
+              <w:tab/>
+            </w:r>
+            <w:r>
+              <w:rPr>
+                <w:noProof/>
+                <w:webHidden/>
+              </w:rPr>
+              <w:fldChar w:fldCharType="begin"/>
+            </w:r>
+            <w:r>
+              <w:rPr>
+                <w:noProof/>
+                <w:webHidden/>
+              </w:rPr>
+              <w:instrText xml:space="preserve"> PAGEREF _Toc74572554 \h </w:instrText>
+            </w:r>
+            <w:r>
+              <w:rPr>
+                <w:noProof/>
+                <w:webHidden/>
+              </w:rPr>
+            </w:r>
+            <w:r>
+              <w:rPr>
+                <w:noProof/>
+                <w:webHidden/>
+              </w:rPr>
+              <w:fldChar w:fldCharType="separate"/>
+            </w:r>
+            <w:r>
+              <w:rPr>
+                <w:noProof/>
+                <w:webHidden/>
+              </w:rPr>
+              <w:t>27</w:t>
+            </w:r>
+            <w:r>
+              <w:rPr>
+                <w:noProof/>
+                <w:webHidden/>
+              </w:rPr>
+              <w:fldChar w:fldCharType="end"/>
+            </w:r>
+          </w:hyperlink>
+        </w:p>
+        <w:p>
+          <w:pPr>
+            <w:pStyle w:val="Sadraj1"/>
+            <w:tabs>
+              <w:tab w:val="right" w:leader="dot" w:pos="9062"/>
+            </w:tabs>
+            <w:rPr>
+              <w:rFonts w:asciiTheme="minorHAnsi" w:eastAsiaTheme="minorEastAsia" w:hAnsiTheme="minorHAnsi"/>
+              <w:noProof/>
+              <w:lang w:eastAsia="hr-HR"/>
+            </w:rPr>
+          </w:pPr>
+          <w:hyperlink w:anchor="_Toc74572555" w:history="1">
+            <w:r>
+              <w:rPr>
+                <w:rStyle w:val="Hiperveza"/>
+                <w:noProof/>
+              </w:rPr>
               <w:t>Popis slika</w:t>
             </w:r>
             <w:r>
@@ -2294,7 +2394,7 @@
                 <w:noProof/>
                 <w:webHidden/>
               </w:rPr>
-              <w:instrText xml:space="preserve"> PAGEREF _Toc74519169 \h </w:instrText>
+              <w:instrText xml:space="preserve"> PAGEREF _Toc74572555 \h </w:instrText>
             </w:r>
             <w:r>
               <w:rPr>
@@ -2314,7 +2414,7 @@
                 <w:noProof/>
                 <w:webHidden/>
               </w:rPr>
-              <w:t>25</w:t>
+              <w:t>28</w:t>
             </w:r>
             <w:r>
               <w:rPr>
@@ -2444,7 +2544,7 @@
       <w:pPr>
         <w:pStyle w:val="Naslov1"/>
       </w:pPr>
-      <w:bookmarkStart w:id="0" w:name="_Toc74519152"/>
+      <w:bookmarkStart w:id="0" w:name="_Toc74572536"/>
       <w:r>
         <w:t xml:space="preserve">1. </w:t>
       </w:r>
@@ -2474,21 +2574,7 @@
         <w:rPr>
           <w:rFonts w:cs="Times New Roman"/>
         </w:rPr>
-        <w:t xml:space="preserve">Svrha </w:t>
-      </w:r>
-      <w:proofErr w:type="spellStart"/>
-      <w:r>
-        <w:rPr>
-          <w:rFonts w:cs="Times New Roman"/>
-        </w:rPr>
-        <w:t>eKooharice</w:t>
-      </w:r>
-      <w:proofErr w:type="spellEnd"/>
-      <w:r>
-        <w:rPr>
-          <w:rFonts w:cs="Times New Roman"/>
-        </w:rPr>
-        <w:t xml:space="preserve"> je omogućiti korisnicima uvid u recepte za razna jela te potaknuti na kuhanje zdravijih i raznovrsnijih obroka. Projekt nastaje kao dnevna potreba za kuhanjem hrane i čestim nedoumicama što kuhati sutra!? Kako bi se što praktičnije riješio problem korisnika omogućit će se funkcionalnost nasumičnog prikaza.</w:t>
+        <w:t>Svrha eKooharice je omogućiti korisnicima uvid u recepte za razna jela te potaknuti na kuhanje zdravijih i raznovrsnijih obroka. Projekt nastaje kao dnevna potreba za kuhanjem hrane i čestim nedoumicama što kuhati sutra!? Kako bi se što praktičnije riješio problem korisnika omogućit će se funkcionalnost nasumičnog prikaza.</w:t>
       </w:r>
     </w:p>
     <w:p>
@@ -2504,7 +2590,6 @@
         </w:rPr>
         <w:t xml:space="preserve">Korisnici će također moći unijeti svoje recepte u bazu te time proširiti </w:t>
       </w:r>
-      <w:proofErr w:type="spellStart"/>
       <w:r>
         <w:rPr>
           <w:rFonts w:cs="Times New Roman"/>
@@ -2513,7 +2598,6 @@
         </w:rPr>
         <w:t>Kooharicu</w:t>
       </w:r>
-      <w:proofErr w:type="spellEnd"/>
       <w:r>
         <w:rPr>
           <w:rFonts w:cs="Times New Roman"/>
@@ -2628,7 +2712,7 @@
       <w:pPr>
         <w:pStyle w:val="Naslov1"/>
       </w:pPr>
-      <w:bookmarkStart w:id="1" w:name="_Toc74519153"/>
+      <w:bookmarkStart w:id="1" w:name="_Toc74572537"/>
       <w:r>
         <w:t xml:space="preserve">2. </w:t>
       </w:r>
@@ -2646,7 +2730,7 @@
           <w:bCs/>
         </w:rPr>
       </w:pPr>
-      <w:bookmarkStart w:id="2" w:name="_Toc74519154"/>
+      <w:bookmarkStart w:id="2" w:name="_Toc74572538"/>
       <w:r>
         <w:t>2.1 Opis arhitekture</w:t>
       </w:r>
@@ -2666,14 +2750,12 @@
         </w:rPr>
         <w:t xml:space="preserve">Web aplikaciji </w:t>
       </w:r>
-      <w:proofErr w:type="spellStart"/>
       <w:r>
         <w:rPr>
           <w:rFonts w:cs="Times New Roman"/>
         </w:rPr>
         <w:t>Koohaj</w:t>
       </w:r>
-      <w:proofErr w:type="spellEnd"/>
       <w:r>
         <w:rPr>
           <w:rFonts w:cs="Times New Roman"/>
@@ -2722,35 +2804,7 @@
         <w:rPr>
           <w:rFonts w:cs="Times New Roman"/>
         </w:rPr>
-        <w:t xml:space="preserve">Sustav se sastoji od korisničkog mobilnog uređaja ili računala i poslužitelja (web i </w:t>
-      </w:r>
-      <w:proofErr w:type="spellStart"/>
-      <w:r>
-        <w:rPr>
-          <w:rFonts w:cs="Times New Roman"/>
-        </w:rPr>
-        <w:t>database</w:t>
-      </w:r>
-      <w:proofErr w:type="spellEnd"/>
-      <w:r>
-        <w:rPr>
-          <w:rFonts w:cs="Times New Roman"/>
-        </w:rPr>
-        <w:t xml:space="preserve"> poslužitelj). Komunikacija je obostrana gdje uređaji traže sadržaj od servera te dobivaju odgovor od web i </w:t>
-      </w:r>
-      <w:proofErr w:type="spellStart"/>
-      <w:r>
-        <w:rPr>
-          <w:rFonts w:cs="Times New Roman"/>
-        </w:rPr>
-        <w:t>database</w:t>
-      </w:r>
-      <w:proofErr w:type="spellEnd"/>
-      <w:r>
-        <w:rPr>
-          <w:rFonts w:cs="Times New Roman"/>
-        </w:rPr>
-        <w:t xml:space="preserve"> poslužitelja. </w:t>
+        <w:t xml:space="preserve">Sustav se sastoji od korisničkog mobilnog uređaja ili računala i poslužitelja (web i database poslužitelj). Komunikacija je obostrana gdje uređaji traže sadržaj od servera te dobivaju odgovor od web i database poslužitelja. </w:t>
       </w:r>
     </w:p>
     <w:p>
@@ -2760,7 +2814,6 @@
           <w:rFonts w:cs="Times New Roman"/>
         </w:rPr>
       </w:pPr>
-      <w:proofErr w:type="spellStart"/>
       <w:r>
         <w:rPr>
           <w:rFonts w:cs="Times New Roman"/>
@@ -2769,26 +2822,11 @@
         </w:rPr>
         <w:t>Nginx</w:t>
       </w:r>
-      <w:proofErr w:type="spellEnd"/>
-      <w:r>
-        <w:rPr>
-          <w:rFonts w:cs="Times New Roman"/>
-        </w:rPr>
-        <w:t xml:space="preserve"> će biti korišten kao web poslužitelj, kao </w:t>
-      </w:r>
-      <w:proofErr w:type="spellStart"/>
-      <w:r>
-        <w:rPr>
-          <w:rFonts w:cs="Times New Roman"/>
-        </w:rPr>
-        <w:t>database</w:t>
-      </w:r>
-      <w:proofErr w:type="spellEnd"/>
-      <w:r>
-        <w:rPr>
-          <w:rFonts w:cs="Times New Roman"/>
-        </w:rPr>
-        <w:t xml:space="preserve"> poslužitelj će biti </w:t>
+      <w:r>
+        <w:rPr>
+          <w:rFonts w:cs="Times New Roman"/>
+        </w:rPr>
+        <w:t xml:space="preserve"> će biti korišten kao web poslužitelj, kao database poslužitelj će biti </w:t>
       </w:r>
       <w:r>
         <w:rPr>
@@ -2796,19 +2834,11 @@
         </w:rPr>
         <w:t xml:space="preserve">korišten </w:t>
       </w:r>
-      <w:proofErr w:type="spellStart"/>
-      <w:r>
-        <w:rPr>
-          <w:rFonts w:cs="Times New Roman"/>
-        </w:rPr>
-        <w:t>Firestore</w:t>
-      </w:r>
-      <w:proofErr w:type="spellEnd"/>
-      <w:r>
-        <w:rPr>
-          <w:rFonts w:cs="Times New Roman"/>
-        </w:rPr>
-        <w:t xml:space="preserve">. Prikaz sadržaja na mobilnom uređaju i računalu će biti </w:t>
+      <w:r>
+        <w:rPr>
+          <w:rFonts w:cs="Times New Roman"/>
+        </w:rPr>
+        <w:t xml:space="preserve">Firestore. Prikaz sadržaja na mobilnom uređaju i računalu će biti </w:t>
       </w:r>
       <w:r>
         <w:rPr>
@@ -2832,21 +2862,7 @@
         <w:rPr>
           <w:rFonts w:cs="Times New Roman"/>
         </w:rPr>
-        <w:t xml:space="preserve"> </w:t>
-      </w:r>
-      <w:proofErr w:type="spellStart"/>
-      <w:r>
-        <w:rPr>
-          <w:rFonts w:cs="Times New Roman"/>
-        </w:rPr>
-        <w:t>framework</w:t>
-      </w:r>
-      <w:proofErr w:type="spellEnd"/>
-      <w:r>
-        <w:rPr>
-          <w:rFonts w:cs="Times New Roman"/>
-        </w:rPr>
-        <w:t>.</w:t>
+        <w:t xml:space="preserve"> framework.</w:t>
       </w:r>
       <w:r>
         <w:rPr>
@@ -2991,7 +3007,7 @@
       <w:pPr>
         <w:pStyle w:val="Naslov2"/>
       </w:pPr>
-      <w:bookmarkStart w:id="4" w:name="_Toc74519155"/>
+      <w:bookmarkStart w:id="4" w:name="_Toc74572539"/>
       <w:r>
         <w:t>2.</w:t>
       </w:r>
@@ -3042,21 +3058,12 @@
         </w:rPr>
         <w:t>front-</w:t>
       </w:r>
-      <w:proofErr w:type="spellStart"/>
-      <w:r>
-        <w:rPr>
-          <w:rFonts w:cs="Times New Roman"/>
-        </w:rPr>
-        <w:t>end</w:t>
-      </w:r>
-      <w:proofErr w:type="spellEnd"/>
-      <w:r>
-        <w:rPr>
-          <w:rFonts w:cs="Times New Roman"/>
-        </w:rPr>
-        <w:t xml:space="preserve"> </w:t>
-      </w:r>
-      <w:proofErr w:type="spellStart"/>
+      <w:r>
+        <w:rPr>
+          <w:rFonts w:cs="Times New Roman"/>
+        </w:rPr>
+        <w:t xml:space="preserve">end </w:t>
+      </w:r>
       <w:r>
         <w:rPr>
           <w:rFonts w:cs="Times New Roman"/>
@@ -3065,7 +3072,6 @@
         </w:rPr>
         <w:t>framework</w:t>
       </w:r>
-      <w:proofErr w:type="spellEnd"/>
       <w:r>
         <w:rPr>
           <w:rFonts w:cs="Times New Roman"/>
@@ -3078,57 +3084,25 @@
         </w:rPr>
         <w:t xml:space="preserve">i </w:t>
       </w:r>
-      <w:proofErr w:type="spellStart"/>
       <w:r>
         <w:rPr>
           <w:rFonts w:cs="Times New Roman"/>
           <w:i/>
           <w:iCs/>
         </w:rPr>
-        <w:t>Firebase</w:t>
-      </w:r>
-      <w:proofErr w:type="spellEnd"/>
-      <w:r>
-        <w:rPr>
-          <w:rFonts w:cs="Times New Roman"/>
-          <w:i/>
-          <w:iCs/>
-        </w:rPr>
-        <w:t xml:space="preserve"> </w:t>
-      </w:r>
-      <w:r>
-        <w:rPr>
-          <w:rFonts w:cs="Times New Roman"/>
-        </w:rPr>
-        <w:t xml:space="preserve">kao </w:t>
-      </w:r>
-      <w:proofErr w:type="spellStart"/>
-      <w:r>
-        <w:rPr>
-          <w:rFonts w:cs="Times New Roman"/>
-        </w:rPr>
-        <w:t>noSQL</w:t>
-      </w:r>
-      <w:proofErr w:type="spellEnd"/>
-      <w:r>
-        <w:rPr>
-          <w:rFonts w:cs="Times New Roman"/>
-        </w:rPr>
-        <w:t xml:space="preserve"> baza podataka. </w:t>
-      </w:r>
-      <w:proofErr w:type="spellStart"/>
-      <w:r>
-        <w:rPr>
-          <w:rFonts w:cs="Times New Roman"/>
-        </w:rPr>
-        <w:t>Back-end</w:t>
-      </w:r>
-      <w:proofErr w:type="spellEnd"/>
-      <w:r>
-        <w:rPr>
-          <w:rFonts w:cs="Times New Roman"/>
-        </w:rPr>
-        <w:t xml:space="preserve"> je povezivao node.js.</w:t>
+        <w:t xml:space="preserve">Firebase </w:t>
+      </w:r>
+      <w:r>
+        <w:rPr>
+          <w:rFonts w:cs="Times New Roman"/>
+        </w:rPr>
+        <w:t xml:space="preserve">kao noSQL baza podataka. </w:t>
+      </w:r>
+      <w:r>
+        <w:rPr>
+          <w:rFonts w:cs="Times New Roman"/>
+        </w:rPr>
+        <w:t>Back-end je povezivao node.js.</w:t>
       </w:r>
     </w:p>
     <w:p>
@@ -3158,13 +3132,8 @@
         <w:pStyle w:val="Tijeloteksta"/>
         <w:jc w:val="both"/>
       </w:pPr>
-      <w:proofErr w:type="spellStart"/>
-      <w:r>
-        <w:t>Node</w:t>
-      </w:r>
-      <w:proofErr w:type="spellEnd"/>
-      <w:r>
-        <w:t xml:space="preserve"> </w:t>
+      <w:r>
+        <w:t xml:space="preserve">Node </w:t>
       </w:r>
       <w:r>
         <w:t>v14.15.2</w:t>
@@ -3188,7 +3157,7 @@
       <w:pPr>
         <w:pStyle w:val="Naslov1"/>
       </w:pPr>
-      <w:bookmarkStart w:id="5" w:name="_Toc74519156"/>
+      <w:bookmarkStart w:id="5" w:name="_Toc74572540"/>
       <w:r>
         <w:rPr>
           <w:lang w:val="en-US"/>
@@ -3229,39 +3198,85 @@
         </w:rPr>
         <w:t xml:space="preserve">četni korak za postavljanje razvojnog okruženja je preuzeti </w:t>
       </w:r>
-      <w:proofErr w:type="spellStart"/>
       <w:r>
         <w:rPr>
           <w:rFonts w:cs="Times New Roman"/>
           <w:i/>
           <w:iCs/>
         </w:rPr>
-        <w:t>Visual</w:t>
-      </w:r>
-      <w:proofErr w:type="spellEnd"/>
+        <w:t>Visual Studio Code</w:t>
+      </w:r>
+      <w:r>
+        <w:rPr>
+          <w:rFonts w:cs="Times New Roman"/>
+        </w:rPr>
+        <w:t xml:space="preserve"> (nadalje </w:t>
+      </w:r>
       <w:r>
         <w:rPr>
           <w:rFonts w:cs="Times New Roman"/>
           <w:i/>
           <w:iCs/>
         </w:rPr>
-        <w:t xml:space="preserve"> Studio </w:t>
-      </w:r>
-      <w:proofErr w:type="spellStart"/>
+        <w:t>VSC</w:t>
+      </w:r>
+      <w:r>
+        <w:t>)</w:t>
+      </w:r>
+      <w:r>
+        <w:rPr>
+          <w:rFonts w:cs="Times New Roman"/>
+        </w:rPr>
+        <w:t xml:space="preserve"> i Git (obe poveznice se nalaze u Literaturi), nakon čega je potrebno na Visual Studio Code IDE-u preuzeti dodatak GitLens</w:t>
+      </w:r>
+      <w:r>
+        <w:rPr>
+          <w:rFonts w:cs="Times New Roman"/>
+        </w:rPr>
+        <w:t>.</w:t>
+      </w:r>
+    </w:p>
+    <w:p>
+      <w:r>
+        <w:rPr>
+          <w:rFonts w:cs="Times New Roman"/>
+        </w:rPr>
+        <w:t xml:space="preserve">Jednom kada se isto instaliralo potrebno je posjetiti repozitorij projekta na </w:t>
+      </w:r>
       <w:r>
         <w:rPr>
           <w:rFonts w:cs="Times New Roman"/>
           <w:i/>
           <w:iCs/>
         </w:rPr>
-        <w:t>Code</w:t>
-      </w:r>
-      <w:proofErr w:type="spellEnd"/>
-      <w:r>
-        <w:rPr>
-          <w:rFonts w:cs="Times New Roman"/>
-        </w:rPr>
-        <w:t xml:space="preserve"> (nadalje </w:t>
+        <w:t>GitLab</w:t>
+      </w:r>
+      <w:r>
+        <w:rPr>
+          <w:rFonts w:cs="Times New Roman"/>
+        </w:rPr>
+        <w:t xml:space="preserve">-u </w:t>
+      </w:r>
+      <w:r>
+        <w:rPr>
+          <w:rFonts w:cs="Times New Roman"/>
+        </w:rPr>
+        <w:t>(vidljivo na slici</w:t>
+      </w:r>
+      <w:r>
+        <w:t xml:space="preserve"> 2</w:t>
+      </w:r>
+      <w:r>
+        <w:t xml:space="preserve">) </w:t>
+      </w:r>
+      <w:r>
+        <w:t>te</w:t>
+      </w:r>
+      <w:r>
+        <w:rPr>
+          <w:rFonts w:cs="Times New Roman"/>
+        </w:rPr>
+        <w:t xml:space="preserve"> odabrati opciju </w:t>
       </w:r>
       <w:r>
         <w:rPr>
@@ -3269,220 +3284,42 @@
           <w:i/>
           <w:iCs/>
         </w:rPr>
-        <w:t>VSC</w:t>
-      </w:r>
-      <w:r>
-        <w:t>)</w:t>
-      </w:r>
-      <w:r>
-        <w:rPr>
-          <w:rFonts w:cs="Times New Roman"/>
-        </w:rPr>
-        <w:t xml:space="preserve"> i </w:t>
-      </w:r>
-      <w:proofErr w:type="spellStart"/>
-      <w:r>
-        <w:rPr>
-          <w:rFonts w:cs="Times New Roman"/>
-        </w:rPr>
-        <w:t>Git</w:t>
-      </w:r>
-      <w:proofErr w:type="spellEnd"/>
-      <w:r>
-        <w:rPr>
-          <w:rFonts w:cs="Times New Roman"/>
-        </w:rPr>
-        <w:t xml:space="preserve"> (</w:t>
-      </w:r>
-      <w:proofErr w:type="spellStart"/>
-      <w:r>
-        <w:rPr>
-          <w:rFonts w:cs="Times New Roman"/>
-        </w:rPr>
-        <w:t>obe</w:t>
-      </w:r>
-      <w:proofErr w:type="spellEnd"/>
-      <w:r>
-        <w:rPr>
-          <w:rFonts w:cs="Times New Roman"/>
-        </w:rPr>
-        <w:t xml:space="preserve"> poveznice se nalaze u Literaturi), nakon čega je potrebno na </w:t>
-      </w:r>
-      <w:proofErr w:type="spellStart"/>
-      <w:r>
-        <w:rPr>
-          <w:rFonts w:cs="Times New Roman"/>
-        </w:rPr>
-        <w:t>Visual</w:t>
-      </w:r>
-      <w:proofErr w:type="spellEnd"/>
-      <w:r>
-        <w:rPr>
-          <w:rFonts w:cs="Times New Roman"/>
-        </w:rPr>
-        <w:t xml:space="preserve"> Studio </w:t>
-      </w:r>
-      <w:proofErr w:type="spellStart"/>
-      <w:r>
-        <w:rPr>
-          <w:rFonts w:cs="Times New Roman"/>
-        </w:rPr>
-        <w:t>Code</w:t>
-      </w:r>
-      <w:proofErr w:type="spellEnd"/>
-      <w:r>
-        <w:rPr>
-          <w:rFonts w:cs="Times New Roman"/>
-        </w:rPr>
-        <w:t xml:space="preserve"> IDE-u preuzeti dodatak </w:t>
-      </w:r>
-      <w:proofErr w:type="spellStart"/>
-      <w:r>
-        <w:rPr>
-          <w:rFonts w:cs="Times New Roman"/>
-        </w:rPr>
-        <w:t>GitLens</w:t>
-      </w:r>
-      <w:proofErr w:type="spellEnd"/>
-      <w:r>
-        <w:rPr>
-          <w:rFonts w:cs="Times New Roman"/>
-        </w:rPr>
-        <w:t>.</w:t>
-      </w:r>
-    </w:p>
-    <w:p>
-      <w:r>
-        <w:rPr>
-          <w:rFonts w:cs="Times New Roman"/>
-        </w:rPr>
-        <w:t xml:space="preserve">Jednom kada se isto instaliralo potrebno je posjetiti repozitorij projekta na </w:t>
-      </w:r>
-      <w:proofErr w:type="spellStart"/>
+        <w:t>Clone</w:t>
+      </w:r>
+      <w:r>
+        <w:rPr>
+          <w:rFonts w:cs="Times New Roman"/>
+        </w:rPr>
+        <w:t xml:space="preserve">. Potom je potrebno odabrati </w:t>
+      </w:r>
       <w:r>
         <w:rPr>
           <w:rFonts w:cs="Times New Roman"/>
           <w:i/>
           <w:iCs/>
         </w:rPr>
-        <w:t>GitLab</w:t>
-      </w:r>
-      <w:proofErr w:type="spellEnd"/>
-      <w:r>
-        <w:rPr>
-          <w:rFonts w:cs="Times New Roman"/>
-        </w:rPr>
-        <w:t xml:space="preserve">-u </w:t>
-      </w:r>
-      <w:r>
-        <w:rPr>
-          <w:rFonts w:cs="Times New Roman"/>
-        </w:rPr>
-        <w:t>(vidljivo na slici</w:t>
-      </w:r>
-      <w:r>
-        <w:t xml:space="preserve"> 2</w:t>
-      </w:r>
-      <w:r>
-        <w:t xml:space="preserve">) </w:t>
-      </w:r>
-      <w:r>
-        <w:t>te</w:t>
-      </w:r>
-      <w:r>
-        <w:rPr>
-          <w:rFonts w:cs="Times New Roman"/>
-        </w:rPr>
-        <w:t xml:space="preserve"> odabrati opciju </w:t>
-      </w:r>
-      <w:proofErr w:type="spellStart"/>
-      <w:r>
-        <w:rPr>
-          <w:rFonts w:cs="Times New Roman"/>
+        <w:t xml:space="preserve">Open in your IDE </w:t>
+      </w:r>
+      <w:r>
+        <w:rPr>
+          <w:rFonts w:cs="Times New Roman"/>
+        </w:rPr>
+        <w:t>opciju i odabrati HTTPS (označeno na slici</w:t>
+      </w:r>
+      <w:r>
+        <w:t xml:space="preserve"> 3)</w:t>
+      </w:r>
+      <w:r>
+        <w:t xml:space="preserve">. </w:t>
+      </w:r>
+      <w:r>
+        <w:t xml:space="preserve">Odabirom istog kloniramo repozitorij lokalno, te nakon istog je moguće koristiti sve Git funkcionalnosti na </w:t>
+      </w:r>
+      <w:r>
+        <w:rPr>
           <w:i/>
           <w:iCs/>
         </w:rPr>
-        <w:t>Clone</w:t>
-      </w:r>
-      <w:proofErr w:type="spellEnd"/>
-      <w:r>
-        <w:rPr>
-          <w:rFonts w:cs="Times New Roman"/>
-        </w:rPr>
-        <w:t xml:space="preserve">. Potom je potrebno odabrati </w:t>
-      </w:r>
-      <w:r>
-        <w:rPr>
-          <w:rFonts w:cs="Times New Roman"/>
-          <w:i/>
-          <w:iCs/>
-        </w:rPr>
-        <w:t xml:space="preserve">Open </w:t>
-      </w:r>
-      <w:proofErr w:type="spellStart"/>
-      <w:r>
-        <w:rPr>
-          <w:rFonts w:cs="Times New Roman"/>
-          <w:i/>
-          <w:iCs/>
-        </w:rPr>
-        <w:t>in</w:t>
-      </w:r>
-      <w:proofErr w:type="spellEnd"/>
-      <w:r>
-        <w:rPr>
-          <w:rFonts w:cs="Times New Roman"/>
-          <w:i/>
-          <w:iCs/>
-        </w:rPr>
-        <w:t xml:space="preserve"> </w:t>
-      </w:r>
-      <w:proofErr w:type="spellStart"/>
-      <w:r>
-        <w:rPr>
-          <w:rFonts w:cs="Times New Roman"/>
-          <w:i/>
-          <w:iCs/>
-        </w:rPr>
-        <w:t>your</w:t>
-      </w:r>
-      <w:proofErr w:type="spellEnd"/>
-      <w:r>
-        <w:rPr>
-          <w:rFonts w:cs="Times New Roman"/>
-          <w:i/>
-          <w:iCs/>
-        </w:rPr>
-        <w:t xml:space="preserve"> IDE </w:t>
-      </w:r>
-      <w:r>
-        <w:rPr>
-          <w:rFonts w:cs="Times New Roman"/>
-        </w:rPr>
-        <w:t>opciju i odabrati HTTPS (označeno na slici</w:t>
-      </w:r>
-      <w:r>
-        <w:t xml:space="preserve"> 3)</w:t>
-      </w:r>
-      <w:r>
-        <w:t xml:space="preserve">. </w:t>
-      </w:r>
-      <w:r>
-        <w:t xml:space="preserve">Odabirom istog kloniramo repozitorij lokalno, te nakon istog je moguće koristiti sve </w:t>
-      </w:r>
-      <w:proofErr w:type="spellStart"/>
-      <w:r>
-        <w:t>Git</w:t>
-      </w:r>
-      <w:proofErr w:type="spellEnd"/>
-      <w:r>
-        <w:t xml:space="preserve"> funkcionalnosti na </w:t>
-      </w:r>
-      <w:r>
-        <w:rPr>
-          <w:i/>
-          <w:iCs/>
-        </w:rPr>
         <w:t>VSC</w:t>
       </w:r>
       <w:r>
@@ -3527,15 +3364,7 @@
         <w:fldChar w:fldCharType="end"/>
       </w:r>
       <w:r>
-        <w:t xml:space="preserve">: </w:t>
-      </w:r>
-      <w:proofErr w:type="spellStart"/>
-      <w:r>
-        <w:t>GitLab</w:t>
-      </w:r>
-      <w:proofErr w:type="spellEnd"/>
-      <w:r>
-        <w:t xml:space="preserve"> repozitorij</w:t>
+        <w:t>: GitLab repozitorij</w:t>
       </w:r>
       <w:bookmarkEnd w:id="6"/>
     </w:p>
@@ -3706,36 +3535,24 @@
         <w:lastRenderedPageBreak/>
         <w:t xml:space="preserve">Nakon uspješnog postavljanja moguće je pomoću </w:t>
       </w:r>
-      <w:proofErr w:type="spellStart"/>
       <w:r>
         <w:rPr>
           <w:rFonts w:cs="Times New Roman"/>
           <w:i/>
           <w:iCs/>
         </w:rPr>
-        <w:t>GitLens</w:t>
-      </w:r>
-      <w:proofErr w:type="spellEnd"/>
-      <w:r>
-        <w:rPr>
-          <w:rFonts w:cs="Times New Roman"/>
+        <w:t xml:space="preserve">GitLens-a </w:t>
+      </w:r>
+      <w:r>
+        <w:t xml:space="preserve">dobiti pristup u trenutno stanje projekta, te koristiti funkcionalnosti dodatka poput pregleda </w:t>
+      </w:r>
+      <w:r>
+        <w:rPr>
           <w:i/>
           <w:iCs/>
         </w:rPr>
-        <w:t xml:space="preserve">-a </w:t>
-      </w:r>
-      <w:r>
-        <w:t xml:space="preserve">dobiti pristup u trenutno stanje projekta, te koristiti funkcionalnosti dodatka poput pregleda </w:t>
-      </w:r>
-      <w:proofErr w:type="spellStart"/>
-      <w:r>
-        <w:rPr>
-          <w:i/>
-          <w:iCs/>
-        </w:rPr>
         <w:t>commit</w:t>
       </w:r>
-      <w:proofErr w:type="spellEnd"/>
       <w:r>
         <w:t>-ova i slično. Na slici</w:t>
       </w:r>
@@ -3785,15 +3602,7 @@
         <w:fldChar w:fldCharType="end"/>
       </w:r>
       <w:r>
-        <w:t xml:space="preserve">: </w:t>
-      </w:r>
-      <w:proofErr w:type="spellStart"/>
-      <w:r>
-        <w:t>GitLens</w:t>
-      </w:r>
-      <w:proofErr w:type="spellEnd"/>
-      <w:r>
-        <w:t xml:space="preserve"> funkcionalnosti</w:t>
+        <w:t>: GitLens funkcionalnosti</w:t>
       </w:r>
       <w:bookmarkEnd w:id="8"/>
     </w:p>
@@ -3939,7 +3748,7 @@
       <w:pPr>
         <w:pStyle w:val="Naslov1"/>
       </w:pPr>
-      <w:bookmarkStart w:id="9" w:name="_Toc74519157"/>
+      <w:bookmarkStart w:id="9" w:name="_Toc74572541"/>
       <w:r>
         <w:lastRenderedPageBreak/>
         <w:t>4</w:t>
@@ -3948,15 +3757,7 @@
         <w:t xml:space="preserve">. </w:t>
       </w:r>
       <w:r>
-        <w:t xml:space="preserve">Use </w:t>
-      </w:r>
-      <w:proofErr w:type="spellStart"/>
-      <w:r>
-        <w:t>case</w:t>
-      </w:r>
-      <w:proofErr w:type="spellEnd"/>
-      <w:r>
-        <w:t xml:space="preserve"> di</w:t>
+        <w:t>Use case di</w:t>
       </w:r>
       <w:r>
         <w:t>j</w:t>
@@ -3984,21 +3785,7 @@
           <w:rFonts w:cs="Times New Roman"/>
         </w:rPr>
         <w:tab/>
-        <w:t xml:space="preserve">Na slici 5 je prikazan use </w:t>
-      </w:r>
-      <w:proofErr w:type="spellStart"/>
-      <w:r>
-        <w:rPr>
-          <w:rFonts w:cs="Times New Roman"/>
-        </w:rPr>
-        <w:t>case</w:t>
-      </w:r>
-      <w:proofErr w:type="spellEnd"/>
-      <w:r>
-        <w:rPr>
-          <w:rFonts w:cs="Times New Roman"/>
-        </w:rPr>
-        <w:t xml:space="preserve"> dijagram web aplikacije. Korisnik će moći koristiti četiri funkcionalnosti.</w:t>
+        <w:t>Na slici 5 je prikazan use case dijagram web aplikacije. Korisnik će moći koristiti četiri funkcionalnosti.</w:t>
       </w:r>
     </w:p>
     <w:p>
@@ -4030,15 +3817,7 @@
         <w:fldChar w:fldCharType="end"/>
       </w:r>
       <w:r>
-        <w:t xml:space="preserve">: Use </w:t>
-      </w:r>
-      <w:proofErr w:type="spellStart"/>
-      <w:r>
-        <w:t>case</w:t>
-      </w:r>
-      <w:proofErr w:type="spellEnd"/>
-      <w:r>
-        <w:t xml:space="preserve"> dijagram</w:t>
+        <w:t>: Use case dijagram</w:t>
       </w:r>
       <w:bookmarkEnd w:id="10"/>
     </w:p>
@@ -4211,7 +3990,7 @@
       <w:pPr>
         <w:pStyle w:val="Naslov1"/>
       </w:pPr>
-      <w:bookmarkStart w:id="11" w:name="_Toc74519158"/>
+      <w:bookmarkStart w:id="11" w:name="_Toc74572542"/>
       <w:r>
         <w:lastRenderedPageBreak/>
         <w:t>5</w:t>
@@ -4412,7 +4191,7 @@
       <w:pPr>
         <w:pStyle w:val="Naslov1"/>
       </w:pPr>
-      <w:bookmarkStart w:id="13" w:name="_Toc74519159"/>
+      <w:bookmarkStart w:id="13" w:name="_Toc74572543"/>
       <w:r>
         <w:lastRenderedPageBreak/>
         <w:t>6</w:t>
@@ -4453,15 +4232,7 @@
         <w:t>sve funkcije i</w:t>
       </w:r>
       <w:r>
-        <w:t xml:space="preserve"> </w:t>
-      </w:r>
-      <w:proofErr w:type="spellStart"/>
-      <w:r>
-        <w:t>Vue</w:t>
-      </w:r>
-      <w:proofErr w:type="spellEnd"/>
-      <w:r>
-        <w:t xml:space="preserve"> komponenata</w:t>
+        <w:t xml:space="preserve"> Vue komponenata</w:t>
       </w:r>
       <w:r>
         <w:t xml:space="preserve"> gdje su funkcije spremljene.</w:t>
@@ -4616,7 +4387,7 @@
       <w:pPr>
         <w:pStyle w:val="Naslov1"/>
       </w:pPr>
-      <w:bookmarkStart w:id="15" w:name="_Toc74519160"/>
+      <w:bookmarkStart w:id="15" w:name="_Toc74572544"/>
       <w:r>
         <w:lastRenderedPageBreak/>
         <w:t>7</w:t>
@@ -4636,34 +4407,20 @@
         <w:tab/>
         <w:t xml:space="preserve">Nakon dijagrama klase nastavlja se s mapiranjem, sve navedene </w:t>
       </w:r>
-      <w:proofErr w:type="spellStart"/>
       <w:r>
         <w:rPr>
           <w:i/>
           <w:iCs/>
         </w:rPr>
-        <w:t>Vue</w:t>
-      </w:r>
-      <w:proofErr w:type="spellEnd"/>
-      <w:r>
-        <w:rPr>
-          <w:i/>
-          <w:iCs/>
-        </w:rPr>
-        <w:t xml:space="preserve"> </w:t>
+        <w:t xml:space="preserve">Vue </w:t>
       </w:r>
       <w:r>
         <w:t>komponente i funkcije će biti nadalje prikazane.</w:t>
       </w:r>
     </w:p>
     <w:p>
-      <w:proofErr w:type="spellStart"/>
-      <w:r>
-        <w:t>Login.vue</w:t>
-      </w:r>
-      <w:proofErr w:type="spellEnd"/>
-      <w:r>
-        <w:t xml:space="preserve"> je komponenta koja služi za prijavu i registraciju korisnika, te sadrži funkcije registracija() i login(). Prikaz istih se nalazi na slici</w:t>
+      <w:r>
+        <w:t>Login.vue je komponenta koja služi za prijavu i registraciju korisnika, te sadrži funkcije registracija() i login(). Prikaz istih se nalazi na slici</w:t>
       </w:r>
       <w:r>
         <w:t xml:space="preserve"> 8</w:t>
@@ -4701,14 +4458,9 @@
         <w:fldChar w:fldCharType="end"/>
       </w:r>
       <w:r>
-        <w:t xml:space="preserve">: Mapiranje - </w:t>
-      </w:r>
-      <w:proofErr w:type="spellStart"/>
-      <w:r>
-        <w:t>Login.vue</w:t>
+        <w:t>: Mapiranje - Login.vue</w:t>
       </w:r>
       <w:bookmarkEnd w:id="16"/>
-      <w:proofErr w:type="spellEnd"/>
     </w:p>
     <w:p>
       <w:pPr>
@@ -4780,19 +4532,11 @@
       </w:pPr>
     </w:p>
     <w:p>
-      <w:proofErr w:type="spellStart"/>
-      <w:r>
-        <w:rPr>
-          <w:rFonts w:cs="Times New Roman"/>
-        </w:rPr>
-        <w:t>Navbar.vue</w:t>
-      </w:r>
-      <w:proofErr w:type="spellEnd"/>
-      <w:r>
-        <w:rPr>
-          <w:rFonts w:cs="Times New Roman"/>
-        </w:rPr>
-        <w:t xml:space="preserve"> je komponenta koja je navigacijska tra</w:t>
+      <w:r>
+        <w:rPr>
+          <w:rFonts w:cs="Times New Roman"/>
+        </w:rPr>
+        <w:t>Navbar.vue je komponenta koja je navigacijska tra</w:t>
       </w:r>
       <w:r>
         <w:rPr>
@@ -4804,35 +4548,7 @@
         <w:rPr>
           <w:rFonts w:cs="Times New Roman"/>
         </w:rPr>
-        <w:t xml:space="preserve">a te sadrži sljedeće funkcije: </w:t>
-      </w:r>
-      <w:proofErr w:type="spellStart"/>
-      <w:r>
-        <w:rPr>
-          <w:rFonts w:cs="Times New Roman"/>
-        </w:rPr>
-        <w:t>checkButtons</w:t>
-      </w:r>
-      <w:proofErr w:type="spellEnd"/>
-      <w:r>
-        <w:rPr>
-          <w:rFonts w:cs="Times New Roman"/>
-        </w:rPr>
-        <w:t xml:space="preserve">(), </w:t>
-      </w:r>
-      <w:proofErr w:type="spellStart"/>
-      <w:r>
-        <w:rPr>
-          <w:rFonts w:cs="Times New Roman"/>
-        </w:rPr>
-        <w:t>navigateHome</w:t>
-      </w:r>
-      <w:proofErr w:type="spellEnd"/>
-      <w:r>
-        <w:rPr>
-          <w:rFonts w:cs="Times New Roman"/>
-        </w:rPr>
-        <w:t>(), prijava(), odjava()</w:t>
+        <w:t>a te sadrži sljedeće funkcije: checkButtons(), navigateHome(), prijava(), odjava()</w:t>
       </w:r>
       <w:r>
         <w:rPr>
@@ -4844,21 +4560,7 @@
         <w:rPr>
           <w:rFonts w:cs="Times New Roman"/>
         </w:rPr>
-        <w:t xml:space="preserve"> </w:t>
-      </w:r>
-      <w:proofErr w:type="spellStart"/>
-      <w:r>
-        <w:rPr>
-          <w:rFonts w:cs="Times New Roman"/>
-        </w:rPr>
-        <w:t>loginSuccessful</w:t>
-      </w:r>
-      <w:proofErr w:type="spellEnd"/>
-      <w:r>
-        <w:rPr>
-          <w:rFonts w:cs="Times New Roman"/>
-        </w:rPr>
-        <w:t>()</w:t>
+        <w:t xml:space="preserve"> loginSuccessful()</w:t>
       </w:r>
       <w:r>
         <w:rPr>
@@ -4903,14 +4605,9 @@
       </w:r>
       <w:r>
         <w:softHyphen/>
-        <w:t xml:space="preserve">: Mapiranje - </w:t>
-      </w:r>
-      <w:proofErr w:type="spellStart"/>
-      <w:r>
-        <w:t>Navbar.vue</w:t>
+        <w:t>: Mapiranje - Navbar.vue</w:t>
       </w:r>
       <w:bookmarkEnd w:id="17"/>
-      <w:proofErr w:type="spellEnd"/>
     </w:p>
     <w:p>
       <w:pPr>
@@ -4975,74 +4672,20 @@
         <w:rPr>
           <w:rFonts w:cs="Times New Roman"/>
         </w:rPr>
-        <w:t xml:space="preserve">Potom se nalazi </w:t>
-      </w:r>
-      <w:proofErr w:type="spellStart"/>
-      <w:r>
-        <w:rPr>
-          <w:rFonts w:cs="Times New Roman"/>
-        </w:rPr>
-        <w:t>Unos.vue</w:t>
-      </w:r>
-      <w:proofErr w:type="spellEnd"/>
-      <w:r>
-        <w:rPr>
-          <w:rFonts w:cs="Times New Roman"/>
-        </w:rPr>
-        <w:t xml:space="preserve"> koji služi za unos u bazu podataka. Korisnik unosi ime jela, opis kuhanja, sliku i sastojke. </w:t>
-      </w:r>
-      <w:r>
-        <w:rPr>
-          <w:rFonts w:cs="Times New Roman"/>
-        </w:rPr>
-        <w:t xml:space="preserve">Komponenta sadrži funkcije </w:t>
-      </w:r>
-      <w:proofErr w:type="spellStart"/>
-      <w:r>
-        <w:rPr>
-          <w:rFonts w:cs="Times New Roman"/>
-        </w:rPr>
-        <w:t>upload</w:t>
-      </w:r>
-      <w:proofErr w:type="spellEnd"/>
+        <w:t xml:space="preserve">Potom se nalazi Unos.vue koji služi za unos u bazu podataka. Korisnik unosi ime jela, opis kuhanja, sliku i sastojke. </w:t>
+      </w:r>
+      <w:r>
+        <w:rPr>
+          <w:rFonts w:cs="Times New Roman"/>
+        </w:rPr>
+        <w:t>Komponenta sadrži funkcije upload</w:t>
+      </w:r>
       <w:r>
         <w:rPr>
           <w:rFonts w:cs="Times New Roman"/>
           <w:lang w:val="en-US"/>
         </w:rPr>
-        <w:t xml:space="preserve">Data(), </w:t>
-      </w:r>
-      <w:proofErr w:type="spellStart"/>
-      <w:r>
-        <w:rPr>
-          <w:rFonts w:cs="Times New Roman"/>
-          <w:lang w:val="en-US"/>
-        </w:rPr>
-        <w:t>loadImg</w:t>
-      </w:r>
-      <w:proofErr w:type="spellEnd"/>
-      <w:r>
-        <w:rPr>
-          <w:rFonts w:cs="Times New Roman"/>
-          <w:lang w:val="en-US"/>
-        </w:rPr>
-        <w:t xml:space="preserve">(), add() </w:t>
-      </w:r>
-      <w:proofErr w:type="spellStart"/>
-      <w:r>
-        <w:rPr>
-          <w:rFonts w:cs="Times New Roman"/>
-          <w:lang w:val="en-US"/>
-        </w:rPr>
-        <w:t>i</w:t>
-      </w:r>
-      <w:proofErr w:type="spellEnd"/>
-      <w:r>
-        <w:rPr>
-          <w:rFonts w:cs="Times New Roman"/>
-          <w:lang w:val="en-US"/>
-        </w:rPr>
-        <w:t xml:space="preserve"> remove()</w:t>
+        <w:t>Data(), loadImg(), add() i remove()</w:t>
       </w:r>
       <w:r>
         <w:rPr>
@@ -5093,14 +4736,9 @@
         <w:fldChar w:fldCharType="end"/>
       </w:r>
       <w:r>
-        <w:t xml:space="preserve">: Mapiranje - </w:t>
-      </w:r>
-      <w:proofErr w:type="spellStart"/>
-      <w:r>
-        <w:t>Unos.vue</w:t>
+        <w:t>: Mapiranje - Unos.vue</w:t>
       </w:r>
       <w:bookmarkEnd w:id="18"/>
-      <w:proofErr w:type="spellEnd"/>
     </w:p>
     <w:p>
       <w:pPr>
@@ -5161,67 +4799,17 @@
       </w:r>
     </w:p>
     <w:p>
-      <w:proofErr w:type="spellStart"/>
-      <w:r>
-        <w:rPr>
-          <w:rFonts w:cs="Times New Roman"/>
-        </w:rPr>
-        <w:t>Meals.vue</w:t>
-      </w:r>
-      <w:proofErr w:type="spellEnd"/>
-      <w:r>
-        <w:rPr>
-          <w:rFonts w:cs="Times New Roman"/>
-        </w:rPr>
-        <w:t xml:space="preserve"> </w:t>
-      </w:r>
-      <w:r>
-        <w:rPr>
-          <w:rFonts w:cs="Times New Roman"/>
-        </w:rPr>
-        <w:t xml:space="preserve">je komponenta za pretragu i prikaz jela, a sastoji se od funkcija </w:t>
-      </w:r>
-      <w:proofErr w:type="spellStart"/>
-      <w:r>
-        <w:rPr>
-          <w:rFonts w:cs="Times New Roman"/>
-        </w:rPr>
-        <w:t>getImage</w:t>
-      </w:r>
-      <w:proofErr w:type="spellEnd"/>
-      <w:r>
-        <w:rPr>
-          <w:rFonts w:cs="Times New Roman"/>
-        </w:rPr>
-        <w:t xml:space="preserve">(), </w:t>
-      </w:r>
-      <w:proofErr w:type="spellStart"/>
-      <w:r>
-        <w:rPr>
-          <w:rFonts w:cs="Times New Roman"/>
-        </w:rPr>
-        <w:t>openMeal</w:t>
-      </w:r>
-      <w:proofErr w:type="spellEnd"/>
-      <w:r>
-        <w:rPr>
-          <w:rFonts w:cs="Times New Roman"/>
-        </w:rPr>
-        <w:t xml:space="preserve">() i </w:t>
-      </w:r>
-      <w:proofErr w:type="spellStart"/>
-      <w:r>
-        <w:rPr>
-          <w:rFonts w:cs="Times New Roman"/>
-        </w:rPr>
-        <w:t>toggleClass</w:t>
-      </w:r>
-      <w:proofErr w:type="spellEnd"/>
-      <w:r>
-        <w:rPr>
-          <w:rFonts w:cs="Times New Roman"/>
-        </w:rPr>
-        <w:t>(). Funkcije su prikazane na slici</w:t>
+      <w:r>
+        <w:rPr>
+          <w:rFonts w:cs="Times New Roman"/>
+        </w:rPr>
+        <w:t xml:space="preserve">Meals.vue </w:t>
+      </w:r>
+      <w:r>
+        <w:rPr>
+          <w:rFonts w:cs="Times New Roman"/>
+        </w:rPr>
+        <w:t>je komponenta za pretragu i prikaz jela, a sastoji se od funkcija getImage(), openMeal() i toggleClass(). Funkcije su prikazane na slici</w:t>
       </w:r>
       <w:r>
         <w:rPr>
@@ -5263,14 +4851,9 @@
         <w:fldChar w:fldCharType="end"/>
       </w:r>
       <w:r>
-        <w:t xml:space="preserve">: Mapiranje - </w:t>
-      </w:r>
-      <w:proofErr w:type="spellStart"/>
-      <w:r>
-        <w:t>Meals.vue</w:t>
+        <w:t>: Mapiranje - Meals.vue</w:t>
       </w:r>
       <w:bookmarkEnd w:id="19"/>
-      <w:proofErr w:type="spellEnd"/>
     </w:p>
     <w:p>
       <w:pPr>
@@ -5328,15 +4911,9 @@
       </w:r>
     </w:p>
     <w:p>
-      <w:proofErr w:type="spellStart"/>
-      <w:r>
-        <w:t>Home.vue</w:t>
-      </w:r>
-      <w:proofErr w:type="spellEnd"/>
-      <w:r>
-        <w:t xml:space="preserve"> je komponenta koja služi za pretragu i nasumični odabir te je </w:t>
-      </w:r>
-      <w:proofErr w:type="spellStart"/>
+      <w:r>
+        <w:t xml:space="preserve">Home.vue je komponenta koja služi za pretragu i nasumični odabir te je </w:t>
+      </w:r>
       <w:r>
         <w:rPr>
           <w:i/>
@@ -5344,44 +4921,11 @@
         </w:rPr>
         <w:t>parent</w:t>
       </w:r>
-      <w:proofErr w:type="spellEnd"/>
-      <w:r>
-        <w:t xml:space="preserve"> komponenta komponente </w:t>
-      </w:r>
-      <w:proofErr w:type="spellStart"/>
-      <w:r>
-        <w:t>Meals.vue</w:t>
-      </w:r>
-      <w:proofErr w:type="spellEnd"/>
-      <w:r>
-        <w:t xml:space="preserve">. </w:t>
-      </w:r>
-      <w:r>
-        <w:t xml:space="preserve">Sadrži funkcije </w:t>
-      </w:r>
-      <w:proofErr w:type="spellStart"/>
-      <w:r>
-        <w:t>random</w:t>
-      </w:r>
-      <w:proofErr w:type="spellEnd"/>
-      <w:r>
-        <w:t xml:space="preserve">(), </w:t>
-      </w:r>
-      <w:proofErr w:type="spellStart"/>
-      <w:r>
-        <w:t>loadDb</w:t>
-      </w:r>
-      <w:proofErr w:type="spellEnd"/>
-      <w:r>
-        <w:t xml:space="preserve">() i </w:t>
-      </w:r>
-      <w:proofErr w:type="spellStart"/>
-      <w:r>
-        <w:t>setValue</w:t>
-      </w:r>
-      <w:proofErr w:type="spellEnd"/>
-      <w:r>
-        <w:t>().</w:t>
+      <w:r>
+        <w:t xml:space="preserve"> komponenta komponente Meals.vue. </w:t>
+      </w:r>
+      <w:r>
+        <w:t>Sadrži funkcije random(), loadDb() i setValue().</w:t>
       </w:r>
       <w:r>
         <w:t xml:space="preserve"> Prikaz funkcija se nalazi na slici</w:t>
@@ -5423,14 +4967,9 @@
         <w:fldChar w:fldCharType="end"/>
       </w:r>
       <w:r>
-        <w:t xml:space="preserve">: Mapiranje - </w:t>
-      </w:r>
-      <w:proofErr w:type="spellStart"/>
-      <w:r>
-        <w:t>Home.vue</w:t>
+        <w:t>: Mapiranje - Home.vue</w:t>
       </w:r>
       <w:bookmarkEnd w:id="20"/>
-      <w:proofErr w:type="spellEnd"/>
     </w:p>
     <w:p>
       <w:pPr>
@@ -5495,7 +5034,6 @@
       </w:pPr>
     </w:p>
     <w:p>
-      <w:proofErr w:type="spellStart"/>
       <w:r>
         <w:rPr>
           <w:rFonts w:cs="Times New Roman"/>
@@ -5506,23 +5044,8 @@
         <w:rPr>
           <w:rFonts w:cs="Times New Roman"/>
         </w:rPr>
-        <w:t>Unosa.vue</w:t>
-      </w:r>
-      <w:proofErr w:type="spellEnd"/>
-      <w:r>
-        <w:rPr>
-          <w:rFonts w:cs="Times New Roman"/>
-        </w:rPr>
-        <w:t xml:space="preserve"> je komponenta za pregled unesenih podataka u bazi. Prikazuje samo ono što je korisnik unio i omogućuje brisanje. Sastoji se od funkcija </w:t>
-      </w:r>
-      <w:proofErr w:type="spellStart"/>
-      <w:r>
-        <w:rPr>
-          <w:rFonts w:cs="Times New Roman"/>
-        </w:rPr>
-        <w:t>loadDb</w:t>
-      </w:r>
-      <w:proofErr w:type="spellEnd"/>
+        <w:t>Unosa.vue je komponenta za pregled unesenih podataka u bazi. Prikazuje samo ono što je korisnik unio i omogućuje brisanje. Sastoji se od funkcija loadDb</w:t>
+      </w:r>
       <w:r>
         <w:rPr>
           <w:rFonts w:cs="Times New Roman"/>
@@ -5534,21 +5057,7 @@
         <w:rPr>
           <w:rFonts w:cs="Times New Roman"/>
         </w:rPr>
-        <w:t xml:space="preserve">i </w:t>
-      </w:r>
-      <w:proofErr w:type="spellStart"/>
-      <w:r>
-        <w:rPr>
-          <w:rFonts w:cs="Times New Roman"/>
-        </w:rPr>
-        <w:t>izbrisi</w:t>
-      </w:r>
-      <w:proofErr w:type="spellEnd"/>
-      <w:r>
-        <w:rPr>
-          <w:rFonts w:cs="Times New Roman"/>
-        </w:rPr>
-        <w:t>(). Funkcije su prikazane na slici</w:t>
+        <w:t>i izbrisi(). Funkcije su prikazane na slici</w:t>
       </w:r>
       <w:r>
         <w:rPr>
@@ -5593,14 +5102,9 @@
         <w:fldChar w:fldCharType="end"/>
       </w:r>
       <w:r>
-        <w:t xml:space="preserve">: Mapiranje - </w:t>
-      </w:r>
-      <w:proofErr w:type="spellStart"/>
-      <w:r>
-        <w:t>PregledUnosa.vue</w:t>
+        <w:t>: Mapiranje - PregledUnosa.vue</w:t>
       </w:r>
       <w:bookmarkEnd w:id="21"/>
-      <w:proofErr w:type="spellEnd"/>
     </w:p>
     <w:p>
       <w:pPr>
@@ -5691,7 +5195,7 @@
       <w:pPr>
         <w:pStyle w:val="Naslov1"/>
       </w:pPr>
-      <w:bookmarkStart w:id="22" w:name="_Toc74519161"/>
+      <w:bookmarkStart w:id="22" w:name="_Toc74572545"/>
       <w:r>
         <w:lastRenderedPageBreak/>
         <w:t>8</w:t>
@@ -6254,7 +5758,7 @@
       <w:pPr>
         <w:pStyle w:val="Naslov1"/>
       </w:pPr>
-      <w:bookmarkStart w:id="27" w:name="_Toc74519162"/>
+      <w:bookmarkStart w:id="27" w:name="_Toc74572546"/>
       <w:r>
         <w:lastRenderedPageBreak/>
         <w:t>9</w:t>
@@ -6284,20 +5788,15 @@
       <w:pPr>
         <w:pStyle w:val="Naslov2"/>
       </w:pPr>
-      <w:bookmarkStart w:id="28" w:name="_Toc74519163"/>
+      <w:bookmarkStart w:id="28" w:name="_Toc74572547"/>
       <w:r>
         <w:t>9</w:t>
       </w:r>
       <w:r>
         <w:t xml:space="preserve">.1 Testiranje komponenti i </w:t>
       </w:r>
-      <w:proofErr w:type="spellStart"/>
-      <w:r>
-        <w:t>action</w:t>
-      </w:r>
-      <w:proofErr w:type="spellEnd"/>
-      <w:r>
-        <w:t xml:space="preserve"> test</w:t>
+      <w:r>
+        <w:t>action test</w:t>
       </w:r>
       <w:bookmarkEnd w:id="28"/>
     </w:p>
@@ -6308,253 +5807,107 @@
       <w:r>
         <w:t xml:space="preserve">Testiranje komponenti je odrađeno koristeći </w:t>
       </w:r>
-      <w:proofErr w:type="spellStart"/>
       <w:r>
         <w:rPr>
           <w:i/>
           <w:iCs/>
         </w:rPr>
-        <w:t>Cypress</w:t>
-      </w:r>
-      <w:proofErr w:type="spellEnd"/>
+        <w:t xml:space="preserve">Cypress framework </w:t>
+      </w:r>
+      <w:r>
+        <w:t>te korišteno je korisničko sučelje za prikaz testnih scenarija (koji će bit</w:t>
+      </w:r>
+      <w:r>
+        <w:t>i</w:t>
+      </w:r>
+      <w:r>
+        <w:t xml:space="preserve"> prikazani na slikama). </w:t>
+      </w:r>
+    </w:p>
+    <w:p>
+      <w:r>
+        <w:t xml:space="preserve">Za postaviti razvojno okruženje za korištenje </w:t>
+      </w:r>
       <w:r>
         <w:rPr>
           <w:i/>
           <w:iCs/>
         </w:rPr>
-        <w:t xml:space="preserve"> </w:t>
-      </w:r>
-      <w:proofErr w:type="spellStart"/>
+        <w:t>Cypress</w:t>
+      </w:r>
+      <w:r>
+        <w:t xml:space="preserve">-a potrebno je instalirati </w:t>
+      </w:r>
       <w:r>
         <w:rPr>
           <w:i/>
           <w:iCs/>
         </w:rPr>
-        <w:t>framework</w:t>
-      </w:r>
-      <w:proofErr w:type="spellEnd"/>
+        <w:t xml:space="preserve">framework </w:t>
+      </w:r>
+      <w:r>
+        <w:t xml:space="preserve">koristeći </w:t>
+      </w:r>
       <w:r>
         <w:rPr>
           <w:i/>
           <w:iCs/>
         </w:rPr>
-        <w:t xml:space="preserve"> </w:t>
-      </w:r>
-      <w:r>
-        <w:t>te korišteno je korisničko sučelje za prikaz testnih scenarija (koji će bit</w:t>
-      </w:r>
-      <w:r>
-        <w:t>i</w:t>
-      </w:r>
-      <w:r>
-        <w:t xml:space="preserve"> prikazani na slikama). </w:t>
-      </w:r>
-    </w:p>
-    <w:p>
-      <w:r>
-        <w:t xml:space="preserve">Za postaviti razvojno okruženje za korištenje </w:t>
-      </w:r>
-      <w:proofErr w:type="spellStart"/>
-      <w:r>
+        <w:t xml:space="preserve">npm </w:t>
+      </w:r>
+      <w:r>
+        <w:t>naredbom:</w:t>
+      </w:r>
+    </w:p>
+    <w:p>
+      <w:pPr>
         <w:rPr>
           <w:i/>
           <w:iCs/>
         </w:rPr>
-        <w:t>Cypress</w:t>
-      </w:r>
-      <w:proofErr w:type="spellEnd"/>
-      <w:r>
-        <w:t xml:space="preserve">-a potrebno je instalirati </w:t>
-      </w:r>
-      <w:proofErr w:type="spellStart"/>
+      </w:pPr>
       <w:r>
         <w:rPr>
           <w:i/>
           <w:iCs/>
         </w:rPr>
-        <w:t>framework</w:t>
-      </w:r>
-      <w:proofErr w:type="spellEnd"/>
-      <w:r>
+        <w:t>npm install cypress --save-dev</w:t>
+      </w:r>
+    </w:p>
+    <w:p>
+      <w:r>
+        <w:t>Nakon uspješne instalacije moguće je pokrenuti korisničko sučelje sljedećom naredbom:</w:t>
+      </w:r>
+    </w:p>
+    <w:p>
+      <w:pPr>
         <w:rPr>
           <w:i/>
           <w:iCs/>
         </w:rPr>
-        <w:t xml:space="preserve"> </w:t>
-      </w:r>
-      <w:r>
-        <w:t xml:space="preserve">koristeći </w:t>
-      </w:r>
-      <w:proofErr w:type="spellStart"/>
+      </w:pPr>
       <w:r>
         <w:rPr>
           <w:i/>
           <w:iCs/>
         </w:rPr>
-        <w:t>npm</w:t>
-      </w:r>
-      <w:proofErr w:type="spellEnd"/>
-      <w:r>
-        <w:rPr>
+        <w:t>./node_modules/.bin/cypress open</w:t>
+      </w:r>
+    </w:p>
+    <w:p>
+      <w:r>
+        <w:rPr>
+          <w:rFonts w:cs="Times New Roman"/>
+        </w:rPr>
+        <w:t xml:space="preserve">Nakon uspješne instalacije i pokretanja korisničkog sučelja kreira se datoteka </w:t>
+      </w:r>
+      <w:r>
+        <w:rPr>
+          <w:rFonts w:cs="Times New Roman"/>
           <w:i/>
           <w:iCs/>
         </w:rPr>
-        <w:t xml:space="preserve"> </w:t>
-      </w:r>
-      <w:r>
-        <w:t>naredbom:</w:t>
-      </w:r>
-    </w:p>
-    <w:p>
-      <w:pPr>
-        <w:rPr>
-          <w:i/>
-          <w:iCs/>
-        </w:rPr>
-      </w:pPr>
-      <w:proofErr w:type="spellStart"/>
-      <w:r>
-        <w:rPr>
-          <w:i/>
-          <w:iCs/>
-        </w:rPr>
-        <w:t>npm</w:t>
-      </w:r>
-      <w:proofErr w:type="spellEnd"/>
-      <w:r>
-        <w:rPr>
-          <w:i/>
-          <w:iCs/>
-        </w:rPr>
-        <w:t xml:space="preserve"> </w:t>
-      </w:r>
-      <w:proofErr w:type="spellStart"/>
-      <w:r>
-        <w:rPr>
-          <w:i/>
-          <w:iCs/>
-        </w:rPr>
-        <w:t>install</w:t>
-      </w:r>
-      <w:proofErr w:type="spellEnd"/>
-      <w:r>
-        <w:rPr>
-          <w:i/>
-          <w:iCs/>
-        </w:rPr>
-        <w:t xml:space="preserve"> </w:t>
-      </w:r>
-      <w:proofErr w:type="spellStart"/>
-      <w:r>
-        <w:rPr>
-          <w:i/>
-          <w:iCs/>
-        </w:rPr>
-        <w:t>cypress</w:t>
-      </w:r>
-      <w:proofErr w:type="spellEnd"/>
-      <w:r>
-        <w:rPr>
-          <w:i/>
-          <w:iCs/>
-        </w:rPr>
-        <w:t xml:space="preserve"> --</w:t>
-      </w:r>
-      <w:proofErr w:type="spellStart"/>
-      <w:r>
-        <w:rPr>
-          <w:i/>
-          <w:iCs/>
-        </w:rPr>
-        <w:t>save-dev</w:t>
-      </w:r>
-      <w:proofErr w:type="spellEnd"/>
-    </w:p>
-    <w:p>
-      <w:r>
-        <w:t>Nakon uspješne instalacije moguće je pokrenuti korisničko sučelje sljedećom naredbom:</w:t>
-      </w:r>
-    </w:p>
-    <w:p>
-      <w:pPr>
-        <w:rPr>
-          <w:i/>
-          <w:iCs/>
-        </w:rPr>
-      </w:pPr>
-      <w:r>
-        <w:rPr>
-          <w:i/>
-          <w:iCs/>
-        </w:rPr>
-        <w:t>./</w:t>
-      </w:r>
-      <w:proofErr w:type="spellStart"/>
-      <w:r>
-        <w:rPr>
-          <w:i/>
-          <w:iCs/>
-        </w:rPr>
-        <w:t>node_modules</w:t>
-      </w:r>
-      <w:proofErr w:type="spellEnd"/>
-      <w:r>
-        <w:rPr>
-          <w:i/>
-          <w:iCs/>
-        </w:rPr>
-        <w:t>/.bin/</w:t>
-      </w:r>
-      <w:proofErr w:type="spellStart"/>
-      <w:r>
-        <w:rPr>
-          <w:i/>
-          <w:iCs/>
-        </w:rPr>
-        <w:t>cypress</w:t>
-      </w:r>
-      <w:proofErr w:type="spellEnd"/>
-      <w:r>
-        <w:rPr>
-          <w:i/>
-          <w:iCs/>
-        </w:rPr>
-        <w:t xml:space="preserve"> </w:t>
-      </w:r>
-      <w:proofErr w:type="spellStart"/>
-      <w:r>
-        <w:rPr>
-          <w:i/>
-          <w:iCs/>
-        </w:rPr>
-        <w:t>open</w:t>
-      </w:r>
-      <w:proofErr w:type="spellEnd"/>
-    </w:p>
-    <w:p>
-      <w:r>
-        <w:rPr>
-          <w:rFonts w:cs="Times New Roman"/>
-        </w:rPr>
-        <w:t xml:space="preserve">Nakon uspješne instalacije i pokretanja korisničkog sučelja kreira se datoteka </w:t>
-      </w:r>
-      <w:proofErr w:type="spellStart"/>
-      <w:r>
-        <w:rPr>
-          <w:rFonts w:cs="Times New Roman"/>
-          <w:i/>
-          <w:iCs/>
-        </w:rPr>
-        <w:t>cypress</w:t>
-      </w:r>
-      <w:proofErr w:type="spellEnd"/>
-      <w:r>
-        <w:rPr>
-          <w:rFonts w:cs="Times New Roman"/>
-          <w:i/>
-          <w:iCs/>
-        </w:rPr>
-        <w:t xml:space="preserve"> </w:t>
+        <w:t xml:space="preserve">cypress </w:t>
       </w:r>
       <w:r>
         <w:t xml:space="preserve">koja će sadržavati testne scenarije. </w:t>
@@ -6569,7 +5922,7 @@
       <w:pPr>
         <w:pStyle w:val="Naslov3"/>
       </w:pPr>
-      <w:bookmarkStart w:id="29" w:name="_Toc74519164"/>
+      <w:bookmarkStart w:id="29" w:name="_Toc74572548"/>
       <w:r>
         <w:t>9</w:t>
       </w:r>
@@ -6580,15 +5933,7 @@
     </w:p>
     <w:p>
       <w:r>
-        <w:t xml:space="preserve">Ovim testom je zamišljen </w:t>
-      </w:r>
-      <w:proofErr w:type="spellStart"/>
-      <w:r>
-        <w:t>scenario</w:t>
-      </w:r>
-      <w:proofErr w:type="spellEnd"/>
-      <w:r>
-        <w:t xml:space="preserve"> u kojem se prvo testira prijava, a nakon istog se radi odjava. Nakon što je uspješno testirana prijava i odjava testira se registracija (koja automatski prijavi korisnika).</w:t>
+        <w:t>Ovim testom je zamišljen scenario u kojem se prvo testira prijava, a nakon istog se radi odjava. Nakon što je uspješno testirana prijava i odjava testira se registracija (koja automatski prijavi korisnika).</w:t>
       </w:r>
     </w:p>
     <w:p>
@@ -6798,7 +6143,7 @@
       <w:pPr>
         <w:pStyle w:val="Naslov3"/>
       </w:pPr>
-      <w:bookmarkStart w:id="32" w:name="_Toc74519165"/>
+      <w:bookmarkStart w:id="32" w:name="_Toc74572549"/>
       <w:r>
         <w:t>9</w:t>
       </w:r>
@@ -6813,15 +6158,7 @@
         <w:ind w:firstLine="720"/>
       </w:pPr>
       <w:r>
-        <w:t xml:space="preserve">Ovim testom je ideja obuhvatiti korisnički </w:t>
-      </w:r>
-      <w:proofErr w:type="spellStart"/>
-      <w:r>
-        <w:t>scenario</w:t>
-      </w:r>
-      <w:proofErr w:type="spellEnd"/>
-      <w:r>
-        <w:t xml:space="preserve"> u kojem korisnik posjeti naslovnu stranicu, unese podatak za pretragu i odabere željeno jelo. Nakon uspješnih koraka radi se test funkcionalnosti nasumičnog odabira te se isto prikaže na korisničkom sučelju. </w:t>
+        <w:t xml:space="preserve">Ovim testom je ideja obuhvatiti korisnički scenario u kojem korisnik posjeti naslovnu stranicu, unese podatak za pretragu i odabere željeno jelo. Nakon uspješnih koraka radi se test funkcionalnosti nasumičnog odabira te se isto prikaže na korisničkom sučelju. </w:t>
       </w:r>
     </w:p>
     <w:p>
@@ -6838,13 +6175,7 @@
         <w:t xml:space="preserve"> </w:t>
       </w:r>
       <w:r>
-        <w:t xml:space="preserve">Programski kod za testiranje se nalazi na slici </w:t>
-      </w:r>
-      <w:r>
-        <w:t>21</w:t>
-      </w:r>
-      <w:r>
-        <w:t>.</w:t>
+        <w:t>Programski kod za testiranje se nalazi na slici 21.</w:t>
       </w:r>
     </w:p>
     <w:p>
@@ -7028,7 +6359,7 @@
       <w:pPr>
         <w:pStyle w:val="Naslov3"/>
       </w:pPr>
-      <w:bookmarkStart w:id="35" w:name="_Toc74519166"/>
+      <w:bookmarkStart w:id="35" w:name="_Toc74572550"/>
       <w:r>
         <w:lastRenderedPageBreak/>
         <w:t>9</w:t>
@@ -7079,16 +6410,7 @@
         <w:t>.</w:t>
       </w:r>
       <w:r>
-        <w:t xml:space="preserve"> </w:t>
-      </w:r>
-      <w:r>
-        <w:t>Programski kod za testiranje se nalazi na slici 2</w:t>
-      </w:r>
-      <w:r>
-        <w:t>3</w:t>
-      </w:r>
-      <w:r>
-        <w:t>.</w:t>
+        <w:t xml:space="preserve"> Programski kod za testiranje se nalazi na slici 23.</w:t>
       </w:r>
     </w:p>
     <w:p>
@@ -7308,7 +6630,7 @@
       <w:pPr>
         <w:pStyle w:val="Naslov2"/>
       </w:pPr>
-      <w:bookmarkStart w:id="38" w:name="_Toc74519167"/>
+      <w:bookmarkStart w:id="38" w:name="_Toc74572551"/>
       <w:r>
         <w:t>9</w:t>
       </w:r>
@@ -7326,111 +6648,68 @@
         <w:tab/>
         <w:t xml:space="preserve">Za vršenje testa sigurnosti korišten je alat </w:t>
       </w:r>
-      <w:proofErr w:type="spellStart"/>
       <w:r>
         <w:rPr>
           <w:i/>
           <w:iCs/>
         </w:rPr>
-        <w:t>Zed</w:t>
-      </w:r>
-      <w:proofErr w:type="spellEnd"/>
+        <w:t xml:space="preserve">Zed Attack Proxy </w:t>
+      </w:r>
+      <w:r>
+        <w:t xml:space="preserve">(poznat i kao </w:t>
+      </w:r>
       <w:r>
         <w:rPr>
           <w:i/>
           <w:iCs/>
         </w:rPr>
-        <w:t xml:space="preserve"> </w:t>
-      </w:r>
-      <w:proofErr w:type="spellStart"/>
+        <w:t>ZAP</w:t>
+      </w:r>
+      <w:r>
+        <w:t xml:space="preserve">) zbog jednostavnosti korištenja, ali i pristupačnosti za novije korisnike. </w:t>
+      </w:r>
+    </w:p>
+    <w:p>
       <w:r>
         <w:rPr>
           <w:i/>
           <w:iCs/>
         </w:rPr>
-        <w:t>Attack</w:t>
-      </w:r>
-      <w:proofErr w:type="spellEnd"/>
+        <w:t xml:space="preserve">ZAP </w:t>
+      </w:r>
+      <w:r>
+        <w:t xml:space="preserve">ne traži veliko znanje rada sa sigurnosti, pošto ima funkcionalnost automatiziranog testiranja. Na taj način program automatski odrađuje sve korake koji su potrebni za kvalitetno testiranje web stranice. </w:t>
+      </w:r>
+      <w:r>
+        <w:t>Time je izvrstan alat, pošto je penetracijski program koji ne zahtijeva predznanje, ali i dovoljno je pouzdan za kvalitetnu analizu sigurnosti web stranice.</w:t>
+      </w:r>
+    </w:p>
+    <w:p>
+      <w:r>
+        <w:t>Poveznica za preuzimanje programa se nalazi u literaturi</w:t>
+      </w:r>
+      <w:r>
+        <w:t xml:space="preserve"> te je sam proces instalacije i postavljanja programa veoma jednostavan (potrebno je pratiti instalaciju i program je automatski postavljen).</w:t>
+      </w:r>
+    </w:p>
+    <w:p>
+      <w:r>
+        <w:lastRenderedPageBreak/>
+        <w:t>Pokretanjem programa dobivene su dvije mogućnosti (vidljive na slici</w:t>
+      </w:r>
+      <w:r>
+        <w:t xml:space="preserve"> 24</w:t>
+      </w:r>
+      <w:r>
+        <w:t xml:space="preserve">), ali za potrebe testiranja je odabrana opcija </w:t>
+      </w:r>
       <w:r>
         <w:rPr>
           <w:i/>
           <w:iCs/>
         </w:rPr>
-        <w:t xml:space="preserve"> Proxy </w:t>
-      </w:r>
-      <w:r>
-        <w:t xml:space="preserve">(poznat i kao </w:t>
-      </w:r>
-      <w:r>
-        <w:rPr>
-          <w:i/>
-          <w:iCs/>
-        </w:rPr>
-        <w:t>ZAP</w:t>
-      </w:r>
-      <w:r>
-        <w:t xml:space="preserve">) zbog jednostavnosti korištenja, ali i pristupačnosti za novije korisnike. </w:t>
-      </w:r>
-    </w:p>
-    <w:p>
-      <w:r>
-        <w:rPr>
-          <w:i/>
-          <w:iCs/>
-        </w:rPr>
-        <w:t xml:space="preserve">ZAP </w:t>
-      </w:r>
-      <w:r>
-        <w:t xml:space="preserve">ne traži veliko znanje rada sa sigurnosti, pošto ima funkcionalnost automatiziranog testiranja. Na taj način program automatski odrađuje sve korake koji su potrebni za kvalitetno testiranje web stranice. </w:t>
-      </w:r>
-      <w:r>
-        <w:t>Time je izvrstan alat, pošto je penetracijski program koji ne zahtijeva predznanje, ali i dovoljno je pouzdan za kvalitetnu analizu sigurnosti web stranice.</w:t>
-      </w:r>
-    </w:p>
-    <w:p>
-      <w:r>
-        <w:t>Poveznica za preuzimanje programa se nalazi u literaturi</w:t>
-      </w:r>
-      <w:r>
-        <w:t xml:space="preserve"> te je sam proces instalacije i postavljanja programa veoma jednostavan (potrebno je pratiti instalaciju i program je automatski postavljen).</w:t>
-      </w:r>
-    </w:p>
-    <w:p>
-      <w:r>
-        <w:lastRenderedPageBreak/>
-        <w:t>Pokretanjem programa dobivene su dvije mogućnosti (vidljive na slici</w:t>
-      </w:r>
-      <w:r>
-        <w:t xml:space="preserve"> 24</w:t>
-      </w:r>
-      <w:r>
-        <w:t xml:space="preserve">), ali za potrebe testiranja je odabrana opcija </w:t>
-      </w:r>
-      <w:proofErr w:type="spellStart"/>
-      <w:r>
-        <w:rPr>
-          <w:i/>
-          <w:iCs/>
-        </w:rPr>
-        <w:t>Automated</w:t>
-      </w:r>
-      <w:proofErr w:type="spellEnd"/>
-      <w:r>
-        <w:rPr>
-          <w:i/>
-          <w:iCs/>
-        </w:rPr>
-        <w:t xml:space="preserve"> </w:t>
-      </w:r>
-      <w:proofErr w:type="spellStart"/>
-      <w:r>
-        <w:rPr>
-          <w:i/>
-          <w:iCs/>
-        </w:rPr>
-        <w:t>Scan</w:t>
-      </w:r>
-      <w:proofErr w:type="spellEnd"/>
+        <w:t>Automated Scan</w:t>
+      </w:r>
       <w:r>
         <w:t>.</w:t>
       </w:r>
@@ -7542,7 +6821,6 @@
       <w:r>
         <w:t xml:space="preserve">Nakon odabira opcije potrebno je unijeti poveznicu koja će biti testirana te odabrati opciju </w:t>
       </w:r>
-      <w:proofErr w:type="spellStart"/>
       <w:r>
         <w:rPr>
           <w:i/>
@@ -7550,7 +6828,6 @@
         </w:rPr>
         <w:t>Attack</w:t>
       </w:r>
-      <w:proofErr w:type="spellEnd"/>
       <w:r>
         <w:t xml:space="preserve">. </w:t>
       </w:r>
@@ -7804,31 +7081,7 @@
     </w:p>
     <w:p>
       <w:r>
-        <w:t xml:space="preserve">1, </w:t>
-      </w:r>
-      <w:proofErr w:type="spellStart"/>
-      <w:r>
-        <w:t>Application</w:t>
-      </w:r>
-      <w:proofErr w:type="spellEnd"/>
-      <w:r>
-        <w:t xml:space="preserve"> </w:t>
-      </w:r>
-      <w:proofErr w:type="spellStart"/>
-      <w:r>
-        <w:t>Error</w:t>
-      </w:r>
-      <w:proofErr w:type="spellEnd"/>
-      <w:r>
-        <w:t xml:space="preserve"> </w:t>
-      </w:r>
-      <w:proofErr w:type="spellStart"/>
-      <w:r>
-        <w:t>Disclosure</w:t>
-      </w:r>
-      <w:proofErr w:type="spellEnd"/>
-      <w:r>
-        <w:t xml:space="preserve"> </w:t>
+        <w:t xml:space="preserve">1, Application Error Disclosure </w:t>
       </w:r>
       <w:r>
         <w:t>–</w:t>
@@ -7856,89 +7109,8 @@
           <w:sz w:val="24"/>
           <w:szCs w:val="24"/>
         </w:rPr>
-        <w:t>X-</w:t>
-      </w:r>
-      <w:proofErr w:type="spellStart"/>
-      <w:r>
-        <w:rPr>
-          <w:rFonts w:cs="Times New Roman"/>
-          <w:sz w:val="24"/>
-          <w:szCs w:val="24"/>
-        </w:rPr>
-        <w:t>Frame</w:t>
-      </w:r>
-      <w:proofErr w:type="spellEnd"/>
-      <w:r>
-        <w:rPr>
-          <w:rFonts w:cs="Times New Roman"/>
-          <w:sz w:val="24"/>
-          <w:szCs w:val="24"/>
-        </w:rPr>
-        <w:t>-</w:t>
-      </w:r>
-      <w:proofErr w:type="spellStart"/>
-      <w:r>
-        <w:rPr>
-          <w:rFonts w:cs="Times New Roman"/>
-          <w:sz w:val="24"/>
-          <w:szCs w:val="24"/>
-        </w:rPr>
-        <w:t>Options</w:t>
-      </w:r>
-      <w:proofErr w:type="spellEnd"/>
-      <w:r>
-        <w:rPr>
-          <w:rFonts w:cs="Times New Roman"/>
-          <w:sz w:val="24"/>
-          <w:szCs w:val="24"/>
-        </w:rPr>
-        <w:t xml:space="preserve"> </w:t>
-      </w:r>
-      <w:proofErr w:type="spellStart"/>
-      <w:r>
-        <w:rPr>
-          <w:rFonts w:cs="Times New Roman"/>
-          <w:sz w:val="24"/>
-          <w:szCs w:val="24"/>
-        </w:rPr>
-        <w:t>Header</w:t>
-      </w:r>
-      <w:proofErr w:type="spellEnd"/>
-      <w:r>
-        <w:rPr>
-          <w:rFonts w:cs="Times New Roman"/>
-          <w:sz w:val="24"/>
-          <w:szCs w:val="24"/>
-        </w:rPr>
-        <w:t xml:space="preserve"> </w:t>
-      </w:r>
-      <w:proofErr w:type="spellStart"/>
-      <w:r>
-        <w:rPr>
-          <w:rFonts w:cs="Times New Roman"/>
-          <w:sz w:val="24"/>
-          <w:szCs w:val="24"/>
-        </w:rPr>
-        <w:t>Not</w:t>
-      </w:r>
-      <w:proofErr w:type="spellEnd"/>
-      <w:r>
-        <w:rPr>
-          <w:rFonts w:cs="Times New Roman"/>
-          <w:sz w:val="24"/>
-          <w:szCs w:val="24"/>
-        </w:rPr>
-        <w:t xml:space="preserve"> Set</w:t>
-      </w:r>
-      <w:r>
-        <w:rPr>
-          <w:rFonts w:cs="Times New Roman"/>
-          <w:sz w:val="24"/>
-          <w:szCs w:val="24"/>
-        </w:rPr>
-        <w:t xml:space="preserve"> – greška navodi kako ne postoji zaštita od tako zvanog </w:t>
-      </w:r>
-      <w:proofErr w:type="spellStart"/>
+        <w:t xml:space="preserve">X-Frame-Options Header Not Set – greška navodi kako ne postoji zaštita od tako zvanog </w:t>
+      </w:r>
       <w:r>
         <w:rPr>
           <w:rFonts w:cs="Times New Roman"/>
@@ -7947,449 +7119,612 @@
           <w:sz w:val="24"/>
           <w:szCs w:val="24"/>
         </w:rPr>
-        <w:t>Click</w:t>
-      </w:r>
-      <w:proofErr w:type="spellEnd"/>
-      <w:r>
-        <w:rPr>
-          <w:rFonts w:cs="Times New Roman"/>
+        <w:t xml:space="preserve">Click Jacking </w:t>
+      </w:r>
+      <w:r>
+        <w:t xml:space="preserve">napada. To je napad koji postavlja sadržaj na web stranici s kojim korisnik ima interakciju. Na taj način korisnik ne zapaža da je napad u tijeku pošto koristi istu web stranicu, ali u pozadini je moguće preuzimati povjerljive podatke. </w:t>
+      </w:r>
+    </w:p>
+    <w:p>
+      <w:r>
+        <w:t xml:space="preserve">Greške niže razine: </w:t>
+      </w:r>
+    </w:p>
+    <w:p>
+      <w:r>
+        <w:t xml:space="preserve">1. </w:t>
+      </w:r>
+      <w:r>
+        <w:t>Incomplete or No Cache-control and Pragma HTTP Header Set</w:t>
+      </w:r>
+      <w:r>
+        <w:t xml:space="preserve"> – alat upozorava kako ne postoje nikakvi koraci za kontrolu </w:t>
+      </w:r>
+      <w:r>
+        <w:rPr>
           <w:i/>
           <w:iCs/>
+        </w:rPr>
+        <w:t>cache</w:t>
+      </w:r>
+      <w:r>
+        <w:rPr>
+          <w:i/>
+          <w:iCs/>
+        </w:rPr>
+        <w:softHyphen/>
+      </w:r>
+      <w:r>
+        <w:t xml:space="preserve">-a. Na taj način preglednici ne mogu spremati sadržaj u </w:t>
+      </w:r>
+      <w:r>
+        <w:rPr>
+          <w:i/>
+          <w:iCs/>
+        </w:rPr>
+        <w:t>cache</w:t>
+      </w:r>
+      <w:r>
+        <w:t xml:space="preserve">. Pošto je jedini podatak koji je bio planiran za </w:t>
+      </w:r>
+      <w:r>
+        <w:rPr>
+          <w:i/>
+          <w:iCs/>
+        </w:rPr>
+        <w:t xml:space="preserve">cache </w:t>
+      </w:r>
+      <w:r>
+        <w:t xml:space="preserve">zapravo bio podatak korisnika, a taj podatak se sprema uz pomoć Firebase-a nije bilo potrebe za uvoditi neki </w:t>
+      </w:r>
+      <w:r>
+        <w:rPr>
+          <w:i/>
+          <w:iCs/>
+        </w:rPr>
+        <w:t>cache</w:t>
+      </w:r>
+      <w:r>
+        <w:t>.</w:t>
+      </w:r>
+    </w:p>
+    <w:p>
+      <w:r>
+        <w:t xml:space="preserve">2. </w:t>
+      </w:r>
+      <w:r>
+        <w:t>X-Content-Type-Options Header Missing</w:t>
+      </w:r>
+      <w:r>
+        <w:t xml:space="preserve"> </w:t>
+      </w:r>
+      <w:r>
+        <w:t xml:space="preserve">– alat upozorava kako nema postavki koji brane njuškanje web stranice. Odnosno da ne postoji </w:t>
+      </w:r>
+      <w:r>
+        <w:rPr>
+          <w:i/>
+          <w:iCs/>
+        </w:rPr>
+        <w:t>x-content</w:t>
+      </w:r>
+      <w:r>
+        <w:t xml:space="preserve"> koji zaustavlja napadače od uzimanja podataka s web stranice. </w:t>
+      </w:r>
+    </w:p>
+    <w:p>
+      <w:r>
+        <w:t>Greške informacijske razine:</w:t>
+      </w:r>
+    </w:p>
+    <w:p>
+      <w:r>
+        <w:t xml:space="preserve">1. </w:t>
+      </w:r>
+      <w:r>
+        <w:t>Information Disclosure - Suspicious Comments</w:t>
+      </w:r>
+      <w:r>
+        <w:t xml:space="preserve"> – greška navodi kako postoji mogućnost da postoje komentari u kodu koji omogućavaju napadačima da preuzmu korisne informacije koje mogu olakšati napad na stranicu. Pretragom kroz kod utvrđeno je kako ne postoje isti komentari.</w:t>
+      </w:r>
+    </w:p>
+    <w:p>
+      <w:r>
+        <w:t xml:space="preserve">2. </w:t>
+      </w:r>
+      <w:r>
+        <w:t xml:space="preserve">Timestamp Disclosure </w:t>
+      </w:r>
+      <w:r>
+        <w:t>–</w:t>
+      </w:r>
+      <w:r>
+        <w:t xml:space="preserve"> Unix</w:t>
+      </w:r>
+      <w:r>
+        <w:t xml:space="preserve"> – web server pruža </w:t>
+      </w:r>
+      <w:r>
+        <w:rPr>
+          <w:i/>
+          <w:iCs/>
+        </w:rPr>
+        <w:t>timestamp</w:t>
+      </w:r>
+      <w:r>
+        <w:t xml:space="preserve">, odnosno trenutno vrijeme po </w:t>
+      </w:r>
+      <w:r>
+        <w:rPr>
+          <w:i/>
+          <w:iCs/>
+        </w:rPr>
+        <w:t xml:space="preserve">Unix </w:t>
+      </w:r>
+      <w:r>
+        <w:t xml:space="preserve">standardu. Isto nije problematično tako da je ostavljeno. </w:t>
+      </w:r>
+    </w:p>
+    <w:p/>
+    <w:p>
+      <w:pPr>
+        <w:rPr>
+          <w:rFonts w:cs="Times New Roman"/>
+          <w:lang w:val="en-US"/>
+        </w:rPr>
+      </w:pPr>
+    </w:p>
+    <w:p>
+      <w:pPr>
+        <w:jc w:val="center"/>
+        <w:rPr>
+          <w:rFonts w:cs="Times New Roman"/>
+        </w:rPr>
+      </w:pPr>
+    </w:p>
+    <w:p>
+      <w:pPr>
+        <w:pStyle w:val="Naslov1"/>
+      </w:pPr>
+      <w:bookmarkStart w:id="42" w:name="_Toc74572552"/>
+      <w:r>
+        <w:lastRenderedPageBreak/>
+        <w:t>10. Sudjelovanje na projektu</w:t>
+      </w:r>
+      <w:bookmarkEnd w:id="42"/>
+    </w:p>
+    <w:p/>
+    <w:p>
+      <w:pPr>
+        <w:ind w:firstLine="720"/>
+      </w:pPr>
+      <w:r>
+        <w:t>Projekt je izvođen od tima dvoje ljudi. Članovi istog su: Roberto Salamon i Alen Abdulahović.</w:t>
+      </w:r>
+    </w:p>
+    <w:p>
+      <w:r>
+        <w:t xml:space="preserve">Može se reći kako je cijeli projekt rađen </w:t>
+      </w:r>
+      <w:r>
+        <w:t xml:space="preserve">međusobnim </w:t>
+      </w:r>
+      <w:r>
+        <w:t xml:space="preserve">sudjelovanjem u skoro svim dijelovima projekta, ali glavne dijelove projekta se može podijeliti na sljedeći način: </w:t>
+      </w:r>
+    </w:p>
+    <w:p>
+      <w:r>
+        <w:t>Izvođeno od strane člana Roberta:</w:t>
+      </w:r>
+    </w:p>
+    <w:p>
+      <w:r>
+        <w:t>1. Unos u bazu podataka (Unos.vue)</w:t>
+      </w:r>
+    </w:p>
+    <w:p>
+      <w:r>
+        <w:t>2. Pretraga i nasumični odabir (Home.vue)</w:t>
+      </w:r>
+    </w:p>
+    <w:p>
+      <w:r>
+        <w:t>3. Pregled unosa (PregledUnosa.vue)</w:t>
+      </w:r>
+    </w:p>
+    <w:p>
+      <w:r>
+        <w:t>4. Rad na dijelovima dokumentacije</w:t>
+      </w:r>
+    </w:p>
+    <w:p>
+      <w:r>
+        <w:t>5. Testiranje sigurnosti</w:t>
+      </w:r>
+    </w:p>
+    <w:p>
+      <w:r>
+        <w:t>6. Implementacija firebase pravila</w:t>
+      </w:r>
+    </w:p>
+    <w:p>
+      <w:pPr>
+        <w:rPr>
+          <w:lang w:val="en-US"/>
+        </w:rPr>
+      </w:pPr>
+    </w:p>
+    <w:p>
+      <w:r>
+        <w:t>Izvođeno od strane člana Alena:</w:t>
+      </w:r>
+    </w:p>
+    <w:p>
+      <w:r>
+        <w:t>1. Prijava i registracija (Login.vue)</w:t>
+      </w:r>
+    </w:p>
+    <w:p>
+      <w:r>
+        <w:t>2. Prikaz pregleda i odabir jela (Meals.vue)</w:t>
+      </w:r>
+    </w:p>
+    <w:p>
+      <w:r>
+        <w:t>3. Navigacijska traka (Navbar.vue)</w:t>
+      </w:r>
+    </w:p>
+    <w:p>
+      <w:r>
+        <w:t>4. Router i blokiranje ruta (router/index.js)</w:t>
+      </w:r>
+    </w:p>
+    <w:p>
+      <w:r>
+        <w:t>5. Testiranje komponenti</w:t>
+      </w:r>
+    </w:p>
+    <w:p>
+      <w:r>
+        <w:t>6. Rad na dijelovima dokumentacije</w:t>
+      </w:r>
+    </w:p>
+    <w:p>
+      <w:r>
+        <w:t xml:space="preserve">7. Implementacija </w:t>
+      </w:r>
+      <w:r>
+        <w:t>F</w:t>
+      </w:r>
+      <w:r>
+        <w:t>irebase pravila</w:t>
+      </w:r>
+    </w:p>
+    <w:p>
+      <w:r>
+        <w:t>8. Unos u bazu podataka (Unos.vue)</w:t>
+      </w:r>
+    </w:p>
+    <w:p>
+      <w:r>
+        <w:br w:type="page"/>
+      </w:r>
+    </w:p>
+    <w:p>
+      <w:pPr>
+        <w:rPr>
+          <w:rFonts w:eastAsiaTheme="majorEastAsia" w:cstheme="majorBidi"/>
+          <w:sz w:val="32"/>
+          <w:szCs w:val="32"/>
+        </w:rPr>
+      </w:pPr>
+      <w:r>
+        <w:rPr>
+          <w:rFonts w:eastAsiaTheme="majorEastAsia" w:cstheme="majorBidi"/>
+          <w:sz w:val="32"/>
+          <w:szCs w:val="32"/>
+        </w:rPr>
+        <w:lastRenderedPageBreak/>
+        <w:t>11. Korisničke upute</w:t>
+      </w:r>
+    </w:p>
+    <w:p>
+      <w:r>
+        <w:tab/>
+      </w:r>
+      <w:r>
+        <w:t>Web aplikacija Koohaj osmišljena je kako bi korisnici mogli evidentirati svoje recepte kao i razmjenjivati isk</w:t>
+      </w:r>
+      <w:r>
+        <w:t>u</w:t>
+      </w:r>
+      <w:r>
+        <w:t>stva s drugim kuharoljupcima. Korisnik dolaskom na stranicu ima mogućnost</w:t>
+      </w:r>
+      <w:r>
+        <w:t xml:space="preserve">  k</w:t>
+      </w:r>
+      <w:r>
+        <w:t xml:space="preserve">orištenja opcije </w:t>
+      </w:r>
+      <w:r>
+        <w:t xml:space="preserve">za nasumičnu pretragu </w:t>
+      </w:r>
+      <w:r>
+        <w:t>koja dozvoljava svim korisnima (registrirani i ostali) korištenje ove funkcionalnosti</w:t>
+      </w:r>
+      <w:r>
+        <w:t>. Opcija za nasumičnu pretragu se nalazi na glavnom prozoru web aplikacije i u obliku tipke je (tipka desno od tipke za pretragu).</w:t>
+      </w:r>
+    </w:p>
+    <w:p>
+      <w:r>
+        <w:t xml:space="preserve">Korisnik također ima mogućnost i </w:t>
+      </w:r>
+      <w:r>
+        <w:t>korištenj</w:t>
+      </w:r>
+      <w:r>
+        <w:t xml:space="preserve">a </w:t>
+      </w:r>
+      <w:r>
+        <w:t xml:space="preserve">opcije </w:t>
+      </w:r>
+      <w:r>
+        <w:t>za pretragu</w:t>
+      </w:r>
+      <w:r>
+        <w:t xml:space="preserve"> za sve već unesene recepte. </w:t>
+      </w:r>
+      <w:r>
+        <w:t>Pretraga je moguća tako da korisnik unesi jelo koje želi pretražiti te pritisne tipku za pretragu.</w:t>
+      </w:r>
+    </w:p>
+    <w:p>
+      <w:r>
+        <w:t xml:space="preserve">Kada se korisnik registrira i </w:t>
+      </w:r>
+      <w:r>
+        <w:t>prijavi</w:t>
+      </w:r>
+      <w:r>
+        <w:t xml:space="preserve"> otvaraju se dodatne funkcionalnosti kao </w:t>
+      </w:r>
+      <w:r>
+        <w:t xml:space="preserve">unos u bazu podataka i kao pregled dosadašnjih unosa. </w:t>
+      </w:r>
+    </w:p>
+    <w:p>
+      <w:r>
+        <w:t>K</w:t>
+      </w:r>
+      <w:r>
+        <w:t xml:space="preserve">orisnik ima </w:t>
+      </w:r>
+      <w:r>
+        <w:t>mogućnost unosa novog recepta</w:t>
+      </w:r>
+      <w:r>
+        <w:t xml:space="preserve"> tako da odabere opciju „Unos“ u gornje lijevom kutu sučelja web aplikacije</w:t>
+      </w:r>
+      <w:r>
+        <w:t xml:space="preserve"> i potom unese sve potrebne podatke</w:t>
+      </w:r>
+      <w:r>
+        <w:t>.</w:t>
+      </w:r>
+    </w:p>
+    <w:p>
+      <w:r>
+        <w:t>Kod pregleda unesenih recepata korisnik ima mogućnost pregleda svih svojih unesenih podataka kao i mogućnost brisanja istih. Pregled unesenih podataka se nalazi u prozoru „Unos“ i potrebno je kliknuti uokvirenu tipku „Pregled svih unosa“.</w:t>
+      </w:r>
+    </w:p>
+    <w:p>
+      <w:r>
+        <w:br w:type="page"/>
+      </w:r>
+    </w:p>
+    <w:p>
+      <w:pPr>
+        <w:pStyle w:val="Naslov1"/>
+      </w:pPr>
+      <w:bookmarkStart w:id="43" w:name="_Toc74572553"/>
+      <w:r>
+        <w:lastRenderedPageBreak/>
+        <w:t>11</w:t>
+      </w:r>
+      <w:r>
+        <w:t>. Upute za pokretanje projekta</w:t>
+      </w:r>
+      <w:bookmarkEnd w:id="43"/>
+    </w:p>
+    <w:p/>
+    <w:p>
+      <w:pPr>
+        <w:ind w:firstLine="720"/>
+      </w:pPr>
+      <w:r>
+        <w:t xml:space="preserve">Kloniranjem projekta sa GitLab poveznice </w:t>
+      </w:r>
+      <w:hyperlink r:id="rId34" w:history="1">
+        <w:r>
+          <w:rPr>
+            <w:rStyle w:val="Hiperveza"/>
+          </w:rPr>
+          <w:t>https://gitlab.com/alen.abdulahovic1/koohaj</w:t>
+        </w:r>
+      </w:hyperlink>
+      <w:r>
+        <w:t xml:space="preserve"> dobiva se lokalna verzija projekta</w:t>
+      </w:r>
+      <w:r>
+        <w:t xml:space="preserve"> (koraci za kloniranje se nalaze na stranici 3)</w:t>
+      </w:r>
+      <w:r>
+        <w:t xml:space="preserve">. Potrebno je u naredbenom retku unijeti komandu </w:t>
+      </w:r>
+      <w:r>
+        <w:rPr>
+          <w:i/>
+          <w:iCs/>
+        </w:rPr>
+        <w:t>npm install</w:t>
+      </w:r>
+      <w:r>
+        <w:t xml:space="preserve">, te nakon uspješne instalacije modula za </w:t>
+      </w:r>
+      <w:r>
+        <w:rPr>
+          <w:i/>
+          <w:iCs/>
+        </w:rPr>
+        <w:t xml:space="preserve">development </w:t>
+      </w:r>
+      <w:r>
+        <w:t xml:space="preserve">verziju potrebno je u naredbenom retku unijeti komandu </w:t>
+      </w:r>
+      <w:r>
+        <w:rPr>
+          <w:i/>
+          <w:iCs/>
+        </w:rPr>
+        <w:t>npm run serve</w:t>
+      </w:r>
+      <w:r>
+        <w:t xml:space="preserve">. Nakon pokretanja iste komande web aplikacija će biti spremna za lokalno korištenje na poveznici: </w:t>
+      </w:r>
+      <w:hyperlink r:id="rId35" w:history="1">
+        <w:r>
+          <w:rPr>
+            <w:rStyle w:val="Hiperveza"/>
+          </w:rPr>
+          <w:t>http://localhost:8080/</w:t>
+        </w:r>
+      </w:hyperlink>
+      <w:r>
+        <w:t xml:space="preserve"> </w:t>
+      </w:r>
+    </w:p>
+    <w:p>
+      <w:r>
+        <w:t xml:space="preserve">Za pokretanje produkcijske verzije projekta potrebno je unijeti komandu </w:t>
+      </w:r>
+      <w:r>
+        <w:rPr>
+          <w:i/>
+          <w:iCs/>
+        </w:rPr>
+        <w:t>npm run build</w:t>
+      </w:r>
+      <w:r>
+        <w:t xml:space="preserve">.  </w:t>
+      </w:r>
+    </w:p>
+    <w:p/>
+    <w:p>
+      <w:r>
+        <w:t>Također je moguće pristupiti projektu koristeći sljedeću poveznicu:</w:t>
+      </w:r>
+    </w:p>
+    <w:p>
+      <w:hyperlink r:id="rId36" w:anchor="/" w:history="1">
+        <w:r>
+          <w:rPr>
+            <w:rStyle w:val="Hiperveza"/>
+          </w:rPr>
+          <w:t>https://koohaj.huxian.me/#/</w:t>
+        </w:r>
+      </w:hyperlink>
+      <w:r>
+        <w:t xml:space="preserve"> </w:t>
+      </w:r>
+    </w:p>
+    <w:p/>
+    <w:p>
+      <w:pPr>
+        <w:rPr>
+          <w:rFonts w:eastAsiaTheme="majorEastAsia" w:cstheme="majorBidi"/>
+          <w:sz w:val="32"/>
+          <w:szCs w:val="32"/>
+          <w:lang w:val="en-US"/>
+        </w:rPr>
+      </w:pPr>
+      <w:r>
+        <w:br w:type="page"/>
+      </w:r>
+    </w:p>
+    <w:p>
+      <w:pPr>
+        <w:pStyle w:val="Naslov1"/>
+      </w:pPr>
+      <w:r>
+        <w:lastRenderedPageBreak/>
+        <w:t xml:space="preserve"> </w:t>
+      </w:r>
+    </w:p>
+    <w:p>
+      <w:pPr>
+        <w:pStyle w:val="Naslov1"/>
+      </w:pPr>
+      <w:bookmarkStart w:id="44" w:name="_Toc74572554"/>
+      <w:r>
+        <w:t>Literatura</w:t>
+      </w:r>
+      <w:bookmarkEnd w:id="44"/>
+    </w:p>
+    <w:p/>
+    <w:p>
+      <w:r>
+        <w:t xml:space="preserve">Visual Studio Code – </w:t>
+      </w:r>
+      <w:hyperlink r:id="rId37" w:history="1">
+        <w:r>
+          <w:rPr>
+            <w:rStyle w:val="Hiperveza"/>
+          </w:rPr>
+          <w:t>https://code.visualstudio.com/download</w:t>
+        </w:r>
+      </w:hyperlink>
+      <w:r>
+        <w:t xml:space="preserve"> </w:t>
+      </w:r>
+      <w:r>
+        <w:t>(10.06.2021.)</w:t>
+      </w:r>
+    </w:p>
+    <w:p>
+      <w:r>
+        <w:t xml:space="preserve">Git - </w:t>
+      </w:r>
+      <w:hyperlink r:id="rId38" w:history="1">
+        <w:r>
+          <w:rPr>
+            <w:rStyle w:val="Hiperveza"/>
+          </w:rPr>
+          <w:t>https://git-scm.com/downloads</w:t>
+        </w:r>
+      </w:hyperlink>
+      <w:r>
+        <w:t xml:space="preserve"> </w:t>
+      </w:r>
+      <w:r>
+        <w:t>(10.06.2021.)</w:t>
+      </w:r>
+    </w:p>
+    <w:p>
+      <w:pPr>
+        <w:rPr>
+          <w:rStyle w:val="Hiperveza"/>
+          <w:rFonts w:cs="Times New Roman"/>
           <w:sz w:val="24"/>
           <w:szCs w:val="24"/>
         </w:rPr>
-        <w:t xml:space="preserve"> </w:t>
-      </w:r>
-      <w:proofErr w:type="spellStart"/>
-      <w:r>
-        <w:rPr>
-          <w:rFonts w:cs="Times New Roman"/>
-          <w:i/>
-          <w:iCs/>
-          <w:sz w:val="24"/>
-          <w:szCs w:val="24"/>
-        </w:rPr>
-        <w:t>Jacking</w:t>
-      </w:r>
-      <w:proofErr w:type="spellEnd"/>
-      <w:r>
-        <w:rPr>
-          <w:rFonts w:cs="Times New Roman"/>
-          <w:i/>
-          <w:iCs/>
-          <w:sz w:val="24"/>
-          <w:szCs w:val="24"/>
-        </w:rPr>
-        <w:t xml:space="preserve"> </w:t>
-      </w:r>
-      <w:r>
-        <w:t xml:space="preserve">napada. To je napad koji postavlja sadržaj na web stranici s kojim korisnik ima interakciju. Na taj način korisnik ne zapaža da je napad u tijeku pošto koristi istu web stranicu, ali u pozadini je moguće preuzimati povjerljive podatke. </w:t>
-      </w:r>
-    </w:p>
-    <w:p>
-      <w:r>
-        <w:t xml:space="preserve">Greške niže razine: </w:t>
-      </w:r>
-    </w:p>
-    <w:p>
-      <w:r>
-        <w:t xml:space="preserve">1. </w:t>
-      </w:r>
-      <w:proofErr w:type="spellStart"/>
-      <w:r>
-        <w:t>Incomplete</w:t>
-      </w:r>
-      <w:proofErr w:type="spellEnd"/>
-      <w:r>
-        <w:t xml:space="preserve"> </w:t>
-      </w:r>
-      <w:proofErr w:type="spellStart"/>
-      <w:r>
-        <w:t>or</w:t>
-      </w:r>
-      <w:proofErr w:type="spellEnd"/>
-      <w:r>
-        <w:t xml:space="preserve"> No </w:t>
-      </w:r>
-      <w:proofErr w:type="spellStart"/>
-      <w:r>
-        <w:t>Cache-control</w:t>
-      </w:r>
-      <w:proofErr w:type="spellEnd"/>
-      <w:r>
-        <w:t xml:space="preserve"> </w:t>
-      </w:r>
-      <w:proofErr w:type="spellStart"/>
-      <w:r>
-        <w:t>and</w:t>
-      </w:r>
-      <w:proofErr w:type="spellEnd"/>
-      <w:r>
-        <w:t xml:space="preserve"> Pragma HTTP </w:t>
-      </w:r>
-      <w:proofErr w:type="spellStart"/>
-      <w:r>
-        <w:t>Header</w:t>
-      </w:r>
-      <w:proofErr w:type="spellEnd"/>
-      <w:r>
-        <w:t xml:space="preserve"> Set</w:t>
-      </w:r>
-      <w:r>
-        <w:t xml:space="preserve"> – alat upozorava kako ne postoje nikakvi koraci za kontrolu </w:t>
-      </w:r>
-      <w:proofErr w:type="spellStart"/>
-      <w:r>
-        <w:rPr>
-          <w:i/>
-          <w:iCs/>
-        </w:rPr>
-        <w:t>cache</w:t>
-      </w:r>
-      <w:proofErr w:type="spellEnd"/>
-      <w:r>
-        <w:rPr>
-          <w:i/>
-          <w:iCs/>
-        </w:rPr>
-        <w:softHyphen/>
-      </w:r>
-      <w:r>
-        <w:t xml:space="preserve">-a. Na taj način preglednici ne mogu spremati sadržaj u </w:t>
-      </w:r>
-      <w:proofErr w:type="spellStart"/>
-      <w:r>
-        <w:rPr>
-          <w:i/>
-          <w:iCs/>
-        </w:rPr>
-        <w:t>cache</w:t>
-      </w:r>
-      <w:proofErr w:type="spellEnd"/>
-      <w:r>
-        <w:t xml:space="preserve">. Pošto je jedini podatak koji je bio planiran za </w:t>
-      </w:r>
-      <w:proofErr w:type="spellStart"/>
-      <w:r>
-        <w:rPr>
-          <w:i/>
-          <w:iCs/>
-        </w:rPr>
-        <w:t>cache</w:t>
-      </w:r>
-      <w:proofErr w:type="spellEnd"/>
-      <w:r>
-        <w:rPr>
-          <w:i/>
-          <w:iCs/>
-        </w:rPr>
-        <w:t xml:space="preserve"> </w:t>
-      </w:r>
-      <w:r>
-        <w:t xml:space="preserve">zapravo bio podatak korisnika, a taj podatak se sprema uz pomoć </w:t>
-      </w:r>
-      <w:proofErr w:type="spellStart"/>
-      <w:r>
-        <w:t>Firebase</w:t>
-      </w:r>
-      <w:proofErr w:type="spellEnd"/>
-      <w:r>
-        <w:t xml:space="preserve">-a nije bilo potrebe za uvoditi neki </w:t>
-      </w:r>
-      <w:proofErr w:type="spellStart"/>
-      <w:r>
-        <w:rPr>
-          <w:i/>
-          <w:iCs/>
-        </w:rPr>
-        <w:t>cache</w:t>
-      </w:r>
-      <w:proofErr w:type="spellEnd"/>
-      <w:r>
-        <w:t>.</w:t>
-      </w:r>
-    </w:p>
-    <w:p>
-      <w:r>
-        <w:t xml:space="preserve">2. </w:t>
-      </w:r>
-      <w:r>
-        <w:t>X-</w:t>
-      </w:r>
-      <w:proofErr w:type="spellStart"/>
-      <w:r>
-        <w:t>Content</w:t>
-      </w:r>
-      <w:proofErr w:type="spellEnd"/>
-      <w:r>
-        <w:t>-</w:t>
-      </w:r>
-      <w:proofErr w:type="spellStart"/>
-      <w:r>
-        <w:t>Type-Options</w:t>
-      </w:r>
-      <w:proofErr w:type="spellEnd"/>
-      <w:r>
-        <w:t xml:space="preserve"> </w:t>
-      </w:r>
-      <w:proofErr w:type="spellStart"/>
-      <w:r>
-        <w:t>Header</w:t>
-      </w:r>
-      <w:proofErr w:type="spellEnd"/>
-      <w:r>
-        <w:t xml:space="preserve"> </w:t>
-      </w:r>
-      <w:proofErr w:type="spellStart"/>
-      <w:r>
-        <w:t>Missing</w:t>
-      </w:r>
-      <w:proofErr w:type="spellEnd"/>
-      <w:r>
-        <w:t xml:space="preserve"> </w:t>
-      </w:r>
-      <w:r>
-        <w:t xml:space="preserve">– alat upozorava kako nema postavki koji brane njuškanje web stranice. Odnosno da ne postoji </w:t>
-      </w:r>
-      <w:r>
-        <w:rPr>
-          <w:i/>
-          <w:iCs/>
-        </w:rPr>
-        <w:t>x-</w:t>
-      </w:r>
-      <w:proofErr w:type="spellStart"/>
-      <w:r>
-        <w:rPr>
-          <w:i/>
-          <w:iCs/>
-        </w:rPr>
-        <w:t>content</w:t>
-      </w:r>
-      <w:proofErr w:type="spellEnd"/>
-      <w:r>
-        <w:t xml:space="preserve"> koji zaustavlja napadače od uzimanja podataka s web stranice. </w:t>
-      </w:r>
-    </w:p>
-    <w:p>
-      <w:r>
-        <w:t>Greške informacijske razine:</w:t>
-      </w:r>
-    </w:p>
-    <w:p>
-      <w:r>
-        <w:t xml:space="preserve">1. </w:t>
-      </w:r>
-      <w:proofErr w:type="spellStart"/>
-      <w:r>
-        <w:t>Information</w:t>
-      </w:r>
-      <w:proofErr w:type="spellEnd"/>
-      <w:r>
-        <w:t xml:space="preserve"> </w:t>
-      </w:r>
-      <w:proofErr w:type="spellStart"/>
-      <w:r>
-        <w:t>Disclosure</w:t>
-      </w:r>
-      <w:proofErr w:type="spellEnd"/>
-      <w:r>
-        <w:t xml:space="preserve"> - </w:t>
-      </w:r>
-      <w:proofErr w:type="spellStart"/>
-      <w:r>
-        <w:t>Suspicious</w:t>
-      </w:r>
-      <w:proofErr w:type="spellEnd"/>
-      <w:r>
-        <w:t xml:space="preserve"> </w:t>
-      </w:r>
-      <w:proofErr w:type="spellStart"/>
-      <w:r>
-        <w:t>Comments</w:t>
-      </w:r>
-      <w:proofErr w:type="spellEnd"/>
-      <w:r>
-        <w:t xml:space="preserve"> – greška navodi kako postoji mogućnost da postoje komentari u kodu koji omogućavaju napadačima da preuzmu korisne informacije koje mogu olakšati napad na stranicu. Pretragom kroz kod utvrđeno je kako ne postoje isti komentari.</w:t>
-      </w:r>
-    </w:p>
-    <w:p>
-      <w:r>
-        <w:t xml:space="preserve">2. </w:t>
-      </w:r>
-      <w:proofErr w:type="spellStart"/>
-      <w:r>
-        <w:t>Timestamp</w:t>
-      </w:r>
-      <w:proofErr w:type="spellEnd"/>
-      <w:r>
-        <w:t xml:space="preserve"> </w:t>
-      </w:r>
-      <w:proofErr w:type="spellStart"/>
-      <w:r>
-        <w:t>Disclosure</w:t>
-      </w:r>
-      <w:proofErr w:type="spellEnd"/>
-      <w:r>
-        <w:t xml:space="preserve"> </w:t>
-      </w:r>
-      <w:r>
-        <w:t>–</w:t>
-      </w:r>
-      <w:r>
-        <w:t xml:space="preserve"> </w:t>
-      </w:r>
-      <w:proofErr w:type="spellStart"/>
-      <w:r>
-        <w:t>Unix</w:t>
-      </w:r>
-      <w:proofErr w:type="spellEnd"/>
-      <w:r>
-        <w:t xml:space="preserve"> – web server pruža </w:t>
-      </w:r>
-      <w:proofErr w:type="spellStart"/>
-      <w:r>
-        <w:rPr>
-          <w:i/>
-          <w:iCs/>
-        </w:rPr>
-        <w:t>timestamp</w:t>
-      </w:r>
-      <w:proofErr w:type="spellEnd"/>
-      <w:r>
-        <w:t xml:space="preserve">, odnosno trenutno vrijeme po </w:t>
-      </w:r>
-      <w:proofErr w:type="spellStart"/>
-      <w:r>
-        <w:rPr>
-          <w:i/>
-          <w:iCs/>
-        </w:rPr>
-        <w:t>Unix</w:t>
-      </w:r>
-      <w:proofErr w:type="spellEnd"/>
-      <w:r>
-        <w:rPr>
-          <w:i/>
-          <w:iCs/>
-        </w:rPr>
-        <w:t xml:space="preserve"> </w:t>
-      </w:r>
-      <w:r>
-        <w:t xml:space="preserve">standardu. Isto nije problematično tako da je ostavljeno. </w:t>
-      </w:r>
-    </w:p>
-    <w:p/>
-    <w:p>
-      <w:pPr>
-        <w:rPr>
-          <w:rFonts w:cs="Times New Roman"/>
-          <w:lang w:val="en-US"/>
-        </w:rPr>
-      </w:pPr>
-    </w:p>
-    <w:p>
-      <w:pPr>
-        <w:jc w:val="center"/>
-        <w:rPr>
-          <w:rFonts w:cs="Times New Roman"/>
-        </w:rPr>
-      </w:pPr>
-    </w:p>
-    <w:p>
-      <w:pPr>
-        <w:pStyle w:val="Naslov1"/>
-      </w:pPr>
-      <w:bookmarkStart w:id="42" w:name="_Toc74519168"/>
-      <w:r>
-        <w:lastRenderedPageBreak/>
-        <w:t>Literatura</w:t>
-      </w:r>
-      <w:bookmarkEnd w:id="42"/>
-    </w:p>
-    <w:p/>
-    <w:p>
-      <w:proofErr w:type="spellStart"/>
-      <w:r>
-        <w:t>Visual</w:t>
-      </w:r>
-      <w:proofErr w:type="spellEnd"/>
-      <w:r>
-        <w:t xml:space="preserve"> Studio </w:t>
-      </w:r>
-      <w:proofErr w:type="spellStart"/>
-      <w:r>
-        <w:t>Code</w:t>
-      </w:r>
-      <w:proofErr w:type="spellEnd"/>
-      <w:r>
-        <w:t xml:space="preserve"> – </w:t>
-      </w:r>
-      <w:hyperlink r:id="rId34" w:history="1">
-        <w:r>
-          <w:rPr>
-            <w:rStyle w:val="Hiperveza"/>
-          </w:rPr>
-          <w:t>https://code.visualstudio.com/download</w:t>
-        </w:r>
-      </w:hyperlink>
-      <w:r>
-        <w:t xml:space="preserve"> </w:t>
-      </w:r>
-      <w:r>
-        <w:t>(10.06.2021.)</w:t>
-      </w:r>
-    </w:p>
-    <w:p>
-      <w:proofErr w:type="spellStart"/>
-      <w:r>
-        <w:t>Git</w:t>
-      </w:r>
-      <w:proofErr w:type="spellEnd"/>
-      <w:r>
-        <w:t xml:space="preserve"> - </w:t>
-      </w:r>
-      <w:hyperlink r:id="rId35" w:history="1">
-        <w:r>
-          <w:rPr>
-            <w:rStyle w:val="Hiperveza"/>
-          </w:rPr>
-          <w:t>https://git-scm.com/downloads</w:t>
-        </w:r>
-      </w:hyperlink>
-      <w:r>
-        <w:t xml:space="preserve"> </w:t>
-      </w:r>
-      <w:r>
-        <w:t>(10.06.2021.)</w:t>
-      </w:r>
-    </w:p>
-    <w:p>
-      <w:pPr>
-        <w:rPr>
-          <w:rStyle w:val="Hiperveza"/>
-          <w:rFonts w:cs="Times New Roman"/>
-          <w:sz w:val="24"/>
-          <w:szCs w:val="24"/>
-        </w:rPr>
-      </w:pPr>
-      <w:proofErr w:type="spellStart"/>
-      <w:r>
-        <w:t>Zed</w:t>
-      </w:r>
-      <w:proofErr w:type="spellEnd"/>
-      <w:r>
-        <w:t xml:space="preserve"> </w:t>
-      </w:r>
-      <w:proofErr w:type="spellStart"/>
-      <w:r>
-        <w:t>Attack</w:t>
-      </w:r>
-      <w:proofErr w:type="spellEnd"/>
-      <w:r>
-        <w:t xml:space="preserve"> Proxy - </w:t>
-      </w:r>
-      <w:hyperlink r:id="rId36" w:history="1">
+      </w:pPr>
+      <w:r>
+        <w:t xml:space="preserve">Zed Attack Proxy - </w:t>
+      </w:r>
+      <w:hyperlink r:id="rId39" w:history="1">
         <w:r>
           <w:rPr>
             <w:rStyle w:val="Hiperveza"/>
@@ -8424,12 +7759,12 @@
       <w:pPr>
         <w:pStyle w:val="Naslov1"/>
       </w:pPr>
-      <w:bookmarkStart w:id="43" w:name="_Toc74519169"/>
+      <w:bookmarkStart w:id="45" w:name="_Toc74572555"/>
       <w:r>
         <w:lastRenderedPageBreak/>
         <w:t>Popis slika</w:t>
       </w:r>
-      <w:bookmarkEnd w:id="43"/>
+      <w:bookmarkEnd w:id="45"/>
     </w:p>
     <w:p>
       <w:pPr>
@@ -10215,7 +9550,7 @@
     </w:p>
     <w:p/>
     <w:sectPr>
-      <w:footerReference w:type="default" r:id="rId37"/>
+      <w:footerReference w:type="default" r:id="rId40"/>
       <w:pgSz w:w="11906" w:h="16838"/>
       <w:pgMar w:top="1417" w:right="1417" w:bottom="1417" w:left="1417" w:header="708" w:footer="708" w:gutter="0"/>
       <w:pgNumType w:start="1"/>
@@ -10261,6 +9596,7 @@
         <w:docPartUnique/>
       </w:docPartObj>
     </w:sdtPr>
+    <w:sdtEndPr/>
     <w:sdtContent>
       <w:p>
         <w:pPr>
@@ -10885,6 +10221,7 @@
   <w:style w:type="character" w:default="1" w:styleId="Zadanifontodlomka">
     <w:name w:val="Default Paragraph Font"/>
     <w:uiPriority w:val="1"/>
+    <w:semiHidden/>
     <w:unhideWhenUsed/>
   </w:style>
   <w:style w:type="table" w:default="1" w:styleId="Obinatablica">

</xml_diff>